<commit_message>
Add Response to correct
</commit_message>
<xml_diff>
--- a/PAPER/2023-10-04-International_Journal_of_Rock_Mechanics_and_Mining_Sciences/Paper/Response/Answer Question of reviewrs.docx
+++ b/PAPER/2023-10-04-International_Journal_of_Rock_Mechanics_and_Mining_Sciences/Paper/Response/Answer Question of reviewrs.docx
@@ -111,53 +111,8 @@
         </w:rPr>
         <w:t xml:space="preserve"> </w:t>
       </w:r>
-      <w:proofErr w:type="spellStart"/>
-      <w:r>
-        <w:t>These</w:t>
-      </w:r>
-      <w:proofErr w:type="spellEnd"/>
-      <w:r>
-        <w:t xml:space="preserve"> </w:t>
-      </w:r>
-      <w:proofErr w:type="spellStart"/>
-      <w:r>
-        <w:t>two</w:t>
-      </w:r>
-      <w:proofErr w:type="spellEnd"/>
-      <w:r>
-        <w:t xml:space="preserve"> </w:t>
-      </w:r>
-      <w:proofErr w:type="spellStart"/>
-      <w:r>
-        <w:t>aspects</w:t>
-      </w:r>
-      <w:proofErr w:type="spellEnd"/>
-      <w:r>
-        <w:t xml:space="preserve"> </w:t>
-      </w:r>
-      <w:proofErr w:type="spellStart"/>
-      <w:r>
-        <w:t>can</w:t>
-      </w:r>
-      <w:proofErr w:type="spellEnd"/>
-      <w:r>
-        <w:t xml:space="preserve"> </w:t>
-      </w:r>
-      <w:proofErr w:type="spellStart"/>
-      <w:r>
-        <w:t>be</w:t>
-      </w:r>
-      <w:proofErr w:type="spellEnd"/>
-      <w:r>
-        <w:t xml:space="preserve"> </w:t>
-      </w:r>
-      <w:proofErr w:type="spellStart"/>
-      <w:r>
-        <w:t>improved</w:t>
-      </w:r>
-      <w:proofErr w:type="spellEnd"/>
-      <w:r>
-        <w:t>.</w:t>
+      <w:r>
+        <w:t>These two aspects can be improved.</w:t>
       </w:r>
     </w:p>
     <w:p>
@@ -624,87 +579,31 @@
         <w:rPr>
           <w:lang w:val="en-US"/>
         </w:rPr>
-        <w:t xml:space="preserve">Reviewer #3: No, they haven't. Excavation sequence should be better followed. One tunnel </w:t>
-      </w:r>
-      <w:proofErr w:type="gramStart"/>
-      <w:r>
-        <w:rPr>
-          <w:lang w:val="en-US"/>
-        </w:rPr>
-        <w:t>advances</w:t>
-      </w:r>
-      <w:proofErr w:type="gramEnd"/>
-      <w:r>
-        <w:rPr>
-          <w:lang w:val="en-US"/>
-        </w:rPr>
-        <w:t xml:space="preserve"> and the other</w:t>
-      </w:r>
-      <w:r>
-        <w:rPr>
-          <w:lang w:val="en-US"/>
-        </w:rPr>
-        <w:t xml:space="preserve"> </w:t>
-      </w:r>
-      <w:r>
-        <w:rPr>
-          <w:lang w:val="en-US"/>
-        </w:rPr>
-        <w:t xml:space="preserve">follows. This is a natural sequence and should be simulated </w:t>
-      </w:r>
-      <w:proofErr w:type="gramStart"/>
-      <w:r>
-        <w:rPr>
-          <w:lang w:val="en-US"/>
-        </w:rPr>
-        <w:t>in particular for</w:t>
-      </w:r>
-      <w:proofErr w:type="gramEnd"/>
-      <w:r>
-        <w:rPr>
-          <w:lang w:val="en-US"/>
-        </w:rPr>
-        <w:t xml:space="preserve"> inelastic analyses. In other words, if they</w:t>
-      </w:r>
-      <w:r>
-        <w:rPr>
-          <w:lang w:val="en-US"/>
-        </w:rPr>
-        <w:t xml:space="preserve"> </w:t>
-      </w:r>
-      <w:r>
-        <w:rPr>
-          <w:lang w:val="en-US"/>
-        </w:rPr>
-        <w:t xml:space="preserve">don't simulate these sequences, there are almost no advantage of complex </w:t>
-      </w:r>
-      <w:proofErr w:type="spellStart"/>
-      <w:r>
-        <w:rPr>
-          <w:lang w:val="en-US"/>
-        </w:rPr>
-        <w:t>visco</w:t>
-      </w:r>
-      <w:proofErr w:type="spellEnd"/>
-      <w:r>
-        <w:rPr>
-          <w:lang w:val="en-US"/>
-        </w:rPr>
-        <w:t>-</w:t>
-      </w:r>
-      <w:proofErr w:type="spellStart"/>
-      <w:r>
-        <w:rPr>
-          <w:lang w:val="en-US"/>
-        </w:rPr>
-        <w:t>elasto</w:t>
-      </w:r>
-      <w:proofErr w:type="spellEnd"/>
-      <w:r>
-        <w:rPr>
-          <w:lang w:val="en-US"/>
-        </w:rPr>
-        <w:t>-plastic analyses.</w:t>
+        <w:t>Reviewer #3: No, they haven't. Excavation sequence should be better followed. One tunnel advances and the other</w:t>
+      </w:r>
+      <w:r>
+        <w:rPr>
+          <w:lang w:val="en-US"/>
+        </w:rPr>
+        <w:t xml:space="preserve"> </w:t>
+      </w:r>
+      <w:r>
+        <w:rPr>
+          <w:lang w:val="en-US"/>
+        </w:rPr>
+        <w:t>follows. This is a natural sequence and should be simulated in particular for inelastic analyses. In other words, if they</w:t>
+      </w:r>
+      <w:r>
+        <w:rPr>
+          <w:lang w:val="en-US"/>
+        </w:rPr>
+        <w:t xml:space="preserve"> </w:t>
+      </w:r>
+      <w:r>
+        <w:rPr>
+          <w:lang w:val="en-US"/>
+        </w:rPr>
+        <w:t>don't simulate these sequences, there are almost no advantage of complex visco-elasto-plastic analyses.</w:t>
       </w:r>
       <w:r>
         <w:rPr>
@@ -736,21 +635,7 @@
         <w:rPr>
           <w:color w:val="4472C4" w:themeColor="accent1"/>
         </w:rPr>
-        <w:t xml:space="preserve">laramente as limitações do estudo. Talvez explicar que pode ser um caso mais desfavorável usar escavações simultâneas (ou quem sabe procurar algum túnel na realidade em que foi escavado com as duas galerias ao mesmo tempo). Justificar melhor o </w:t>
-      </w:r>
-      <w:proofErr w:type="spellStart"/>
-      <w:r>
-        <w:rPr>
-          <w:color w:val="4472C4" w:themeColor="accent1"/>
-        </w:rPr>
-        <w:t>pq</w:t>
-      </w:r>
-      <w:proofErr w:type="spellEnd"/>
-      <w:r>
-        <w:rPr>
-          <w:color w:val="4472C4" w:themeColor="accent1"/>
-        </w:rPr>
-        <w:t xml:space="preserve"> de desconsiderar descontinuidades e poro pressão (argilas profundas).</w:t>
+        <w:t>laramente as limitações do estudo. Talvez explicar que pode ser um caso mais desfavorável usar escavações simultâneas (ou quem sabe procurar algum túnel na realidade em que foi escavado com as duas galerias ao mesmo tempo). Justificar melhor o pq de desconsiderar descontinuidades e poro pressão (argilas profundas).</w:t>
       </w:r>
     </w:p>
     <w:p>
@@ -820,35 +705,9 @@
       <w:pPr>
         <w:jc w:val="both"/>
       </w:pPr>
-      <w:proofErr w:type="spellStart"/>
-      <w:r>
-        <w:t>Reviewer</w:t>
-      </w:r>
-      <w:proofErr w:type="spellEnd"/>
-      <w:r>
-        <w:t xml:space="preserve"> #4: </w:t>
-      </w:r>
-      <w:proofErr w:type="spellStart"/>
-      <w:r>
-        <w:t>paper</w:t>
-      </w:r>
-      <w:proofErr w:type="spellEnd"/>
-      <w:r>
-        <w:t xml:space="preserve"> </w:t>
-      </w:r>
-      <w:proofErr w:type="spellStart"/>
-      <w:r>
-        <w:t>is</w:t>
-      </w:r>
-      <w:proofErr w:type="spellEnd"/>
-      <w:r>
-        <w:t xml:space="preserve"> too </w:t>
-      </w:r>
-      <w:proofErr w:type="spellStart"/>
-      <w:r>
-        <w:t>long</w:t>
-      </w:r>
-      <w:proofErr w:type="spellEnd"/>
+      <w:r>
+        <w:t>Reviewer #4: paper is too long</w:t>
+      </w:r>
     </w:p>
     <w:p>
       <w:pPr>
@@ -901,21 +760,12 @@
           <w:bCs/>
         </w:rPr>
       </w:pPr>
-      <w:proofErr w:type="spellStart"/>
       <w:r>
         <w:rPr>
           <w:b/>
           <w:bCs/>
         </w:rPr>
-        <w:t>Reviewer</w:t>
-      </w:r>
-      <w:proofErr w:type="spellEnd"/>
-      <w:r>
-        <w:rPr>
-          <w:b/>
-          <w:bCs/>
-        </w:rPr>
-        <w:t xml:space="preserve"> #1</w:t>
+        <w:t>Reviewer #1</w:t>
       </w:r>
     </w:p>
     <w:p>
@@ -999,21 +849,7 @@
         <w:rPr>
           <w:lang w:val="en-US"/>
         </w:rPr>
-        <w:t xml:space="preserve">the focus of this paper. </w:t>
-      </w:r>
-      <w:proofErr w:type="gramStart"/>
-      <w:r>
-        <w:rPr>
-          <w:lang w:val="en-US"/>
-        </w:rPr>
-        <w:t>So</w:t>
-      </w:r>
-      <w:proofErr w:type="gramEnd"/>
-      <w:r>
-        <w:rPr>
-          <w:lang w:val="en-US"/>
-        </w:rPr>
-        <w:t xml:space="preserve"> what is the novelty of this paper? This should be stated clearly in the Introduction.</w:t>
+        <w:t>the focus of this paper. So what is the novelty of this paper? This should be stated clearly in the Introduction.</w:t>
       </w:r>
       <w:r>
         <w:rPr>
@@ -1083,21 +919,7 @@
           <w:lang w:val="en-US"/>
         </w:rPr>
         <w:lastRenderedPageBreak/>
-        <w:t xml:space="preserve">Page 5 of 28, "E0 is the modulus of elasticity of the concrete aggregates and microscopic particles of the cement paste" Is the modulus of elasticity of both the concrete aggregates and microscopic particles of the cement paste equal to E0? The microscopic particles of the cement paste include both hydration products and </w:t>
-      </w:r>
-      <w:proofErr w:type="spellStart"/>
-      <w:r>
-        <w:rPr>
-          <w:lang w:val="en-US"/>
-        </w:rPr>
-        <w:t>unhydrated</w:t>
-      </w:r>
-      <w:proofErr w:type="spellEnd"/>
-      <w:r>
-        <w:rPr>
-          <w:lang w:val="en-US"/>
-        </w:rPr>
-        <w:t xml:space="preserve"> cement particles and are not equal to the elastic modulus of the aggregate.</w:t>
+        <w:t>Page 5 of 28, "E0 is the modulus of elasticity of the concrete aggregates and microscopic particles of the cement paste" Is the modulus of elasticity of both the concrete aggregates and microscopic particles of the cement paste equal to E0? The microscopic particles of the cement paste include both hydration products and unhydrated cement particles and are not equal to the elastic modulus of the aggregate.</w:t>
       </w:r>
     </w:p>
     <w:p>
@@ -1125,11 +947,6 @@
         </w:rPr>
         <w:t>e uma forma homogeneizada dos agregados e da pasta de cimento (hidratada e não hidratada)</w:t>
       </w:r>
-    </w:p>
-    <w:p>
-      <w:pPr>
-        <w:jc w:val="both"/>
-      </w:pPr>
     </w:p>
     <w:p>
       <w:pPr>
@@ -1209,19 +1026,7 @@
           <w:rPr>
             <w:rStyle w:val="Hyperlink"/>
           </w:rPr>
-          <w:t>https://doi.org/</w:t>
-        </w:r>
-        <w:r>
-          <w:rPr>
-            <w:rStyle w:val="Hyperlink"/>
-          </w:rPr>
-          <w:t>1</w:t>
-        </w:r>
-        <w:r>
-          <w:rPr>
-            <w:rStyle w:val="Hyperlink"/>
-          </w:rPr>
-          <w:t>0.1016/j.cemconres.2023.107267</w:t>
+          <w:t>https://doi.org/10.1016/j.cemconres.2023.107267</w:t>
         </w:r>
       </w:hyperlink>
       <w:r>
@@ -1255,61 +1060,8 @@
         </w:rPr>
         <w:t xml:space="preserve">What is the mechanical behavior of concrete of the lining? What are the causes of shrinkage and creep of concrete here? </w:t>
       </w:r>
-      <w:proofErr w:type="spellStart"/>
-      <w:r>
-        <w:t>External</w:t>
-      </w:r>
-      <w:proofErr w:type="spellEnd"/>
-      <w:r>
-        <w:t xml:space="preserve"> </w:t>
-      </w:r>
-      <w:proofErr w:type="spellStart"/>
-      <w:r>
-        <w:t>loads</w:t>
-      </w:r>
-      <w:proofErr w:type="spellEnd"/>
-      <w:r>
-        <w:t xml:space="preserve"> </w:t>
-      </w:r>
-      <w:proofErr w:type="spellStart"/>
-      <w:r>
-        <w:t>or</w:t>
-      </w:r>
-      <w:proofErr w:type="spellEnd"/>
-      <w:r>
-        <w:t xml:space="preserve"> </w:t>
-      </w:r>
-      <w:proofErr w:type="spellStart"/>
-      <w:r>
-        <w:t>due</w:t>
-      </w:r>
-      <w:proofErr w:type="spellEnd"/>
-      <w:r>
-        <w:t xml:space="preserve"> </w:t>
-      </w:r>
-      <w:proofErr w:type="spellStart"/>
-      <w:r>
-        <w:t>to</w:t>
-      </w:r>
-      <w:proofErr w:type="spellEnd"/>
-      <w:r>
-        <w:t xml:space="preserve"> </w:t>
-      </w:r>
-      <w:proofErr w:type="spellStart"/>
-      <w:r>
-        <w:t>cement</w:t>
-      </w:r>
-      <w:proofErr w:type="spellEnd"/>
-      <w:r>
-        <w:t xml:space="preserve"> </w:t>
-      </w:r>
-      <w:proofErr w:type="spellStart"/>
-      <w:r>
-        <w:t>hydration</w:t>
-      </w:r>
-      <w:proofErr w:type="spellEnd"/>
-      <w:r>
-        <w:t>?</w:t>
+      <w:r>
+        <w:t>External loads or due to cement hydration?</w:t>
       </w:r>
     </w:p>
     <w:p>
@@ -1365,63 +1117,7 @@
         <w:t xml:space="preserve">The serial numbers in the references are missing and the reference numbers in the manuscript do not start at [1]. </w:t>
       </w:r>
       <w:r>
-        <w:t xml:space="preserve">In </w:t>
-      </w:r>
-      <w:proofErr w:type="spellStart"/>
-      <w:r>
-        <w:t>addition</w:t>
-      </w:r>
-      <w:proofErr w:type="spellEnd"/>
-      <w:r>
-        <w:t xml:space="preserve">, </w:t>
-      </w:r>
-      <w:proofErr w:type="spellStart"/>
-      <w:r>
-        <w:t>the</w:t>
-      </w:r>
-      <w:proofErr w:type="spellEnd"/>
-      <w:r>
-        <w:t xml:space="preserve"> </w:t>
-      </w:r>
-      <w:proofErr w:type="spellStart"/>
-      <w:r>
-        <w:t>number</w:t>
-      </w:r>
-      <w:proofErr w:type="spellEnd"/>
-      <w:r>
-        <w:t xml:space="preserve"> </w:t>
-      </w:r>
-      <w:proofErr w:type="spellStart"/>
-      <w:r>
-        <w:t>of</w:t>
-      </w:r>
-      <w:proofErr w:type="spellEnd"/>
-      <w:r>
-        <w:t xml:space="preserve"> </w:t>
-      </w:r>
-      <w:proofErr w:type="spellStart"/>
-      <w:r>
-        <w:t>references</w:t>
-      </w:r>
-      <w:proofErr w:type="spellEnd"/>
-      <w:r>
-        <w:t xml:space="preserve"> </w:t>
-      </w:r>
-      <w:proofErr w:type="spellStart"/>
-      <w:r>
-        <w:t>seems</w:t>
-      </w:r>
-      <w:proofErr w:type="spellEnd"/>
-      <w:r>
-        <w:t xml:space="preserve"> </w:t>
-      </w:r>
-      <w:proofErr w:type="spellStart"/>
-      <w:r>
-        <w:t>inadequate</w:t>
-      </w:r>
-      <w:proofErr w:type="spellEnd"/>
-      <w:r>
-        <w:t>.</w:t>
+        <w:t>In addition, the number of references seems inadequate.</w:t>
       </w:r>
     </w:p>
     <w:p>
@@ -1488,39 +1184,3011 @@
           <w:bCs/>
           <w:lang w:val="en-US"/>
         </w:rPr>
-        <w:t>Reviewer #</w:t>
-      </w:r>
-      <w:r>
+        <w:t>Reviewer #2</w:t>
+      </w:r>
+    </w:p>
+    <w:p>
+      <w:pPr>
+        <w:jc w:val="both"/>
+        <w:rPr>
+          <w:lang w:val="en-US"/>
+        </w:rPr>
+      </w:pPr>
+      <w:r>
+        <w:rPr>
+          <w:lang w:val="en-US"/>
+        </w:rPr>
+        <w:t>There are numerous discussions in the paper on well-established phenomena, such as the impact of liner stiffness and tunnel distance on convergence. Unfortunately, the discussions have not yielded any novel or insightful conclusions. As a result, the manuscript reads more like an engineering report than a research paper.</w:t>
+      </w:r>
+    </w:p>
+    <w:p>
+      <w:pPr>
+        <w:jc w:val="both"/>
+        <w:rPr>
+          <w:color w:val="4472C4" w:themeColor="accent1"/>
+        </w:rPr>
+      </w:pPr>
+      <w:r>
+        <w:rPr>
+          <w:color w:val="4472C4" w:themeColor="accent1"/>
+        </w:rPr>
+        <w:t>Qual resultado poderia resultar uma conclusão nova e perspicaz?</w:t>
+      </w:r>
+    </w:p>
+    <w:p>
+      <w:pPr>
+        <w:jc w:val="both"/>
+        <w:rPr>
+          <w:lang w:val="en-US"/>
+        </w:rPr>
+      </w:pPr>
+      <w:r>
+        <w:rPr>
+          <w:lang w:val="en-US"/>
+        </w:rPr>
+        <w:lastRenderedPageBreak/>
+        <w:t>The mesh effect of the FEM model should be considered and checked. Especially, in this paper, the liner is</w:t>
+      </w:r>
+      <w:r>
+        <w:rPr>
+          <w:lang w:val="en-US"/>
+        </w:rPr>
+        <w:t xml:space="preserve"> </w:t>
+      </w:r>
+      <w:r>
+        <w:rPr>
+          <w:lang w:val="en-US"/>
+        </w:rPr>
+        <w:t>discretized into two layers. And, there is no information provided in the paper regarding the adequacy of the mesh</w:t>
+      </w:r>
+      <w:r>
+        <w:rPr>
+          <w:lang w:val="en-US"/>
+        </w:rPr>
+        <w:t xml:space="preserve"> </w:t>
+      </w:r>
+      <w:r>
+        <w:rPr>
+          <w:lang w:val="en-US"/>
+        </w:rPr>
+        <w:t>size for both the rock and tunnel structures.</w:t>
+      </w:r>
+    </w:p>
+    <w:p>
+      <w:pPr>
+        <w:jc w:val="both"/>
+        <w:rPr>
+          <w:color w:val="4472C4" w:themeColor="accent1"/>
+        </w:rPr>
+      </w:pPr>
+      <w:r>
+        <w:rPr>
+          <w:color w:val="4472C4" w:themeColor="accent1"/>
+        </w:rPr>
+        <w:t xml:space="preserve">O que suportaria o revestimento ser discretizado em duas camadas. </w:t>
+      </w:r>
+      <w:r>
+        <w:rPr>
+          <w:color w:val="4472C4" w:themeColor="accent1"/>
+        </w:rPr>
+        <w:t>Que informações poderia ser  trazida para ilustrar a adequação do tamanho da malha para estruturas de rochas? A FIGURA 13 mostra a suavidade dos campos de tensões.</w:t>
+      </w:r>
+    </w:p>
+    <w:p>
+      <w:pPr>
+        <w:jc w:val="both"/>
+      </w:pPr>
+      <w:r>
+        <w:rPr>
+          <w:lang w:val="en-US"/>
+        </w:rPr>
+        <w:t>The size effect is crucial due to the nonlinear material properties. However, there are concerns about the model's</w:t>
+      </w:r>
+      <w:r>
+        <w:rPr>
+          <w:lang w:val="en-US"/>
+        </w:rPr>
+        <w:t xml:space="preserve"> </w:t>
+      </w:r>
+      <w:r>
+        <w:rPr>
+          <w:lang w:val="en-US"/>
+        </w:rPr>
+        <w:t>geometry. The tunnel radius is only 1m, which is unreasonably small. Furthermore, the tunnel is in a circular shape,</w:t>
+      </w:r>
+      <w:r>
+        <w:rPr>
+          <w:lang w:val="en-US"/>
+        </w:rPr>
+        <w:t xml:space="preserve"> </w:t>
+      </w:r>
+      <w:r>
+        <w:rPr>
+          <w:lang w:val="en-US"/>
+        </w:rPr>
+        <w:t>which deviates from the typical geometry of rock tunnels. Therefore, the applicability of the numerical results is</w:t>
+      </w:r>
+      <w:r>
+        <w:rPr>
+          <w:lang w:val="en-US"/>
+        </w:rPr>
+        <w:t xml:space="preserve"> </w:t>
+      </w:r>
+      <w:r>
+        <w:t>questionable.</w:t>
+      </w:r>
+    </w:p>
+    <w:p>
+      <w:pPr>
+        <w:jc w:val="both"/>
+        <w:rPr>
+          <w:color w:val="4472C4" w:themeColor="accent1"/>
+        </w:rPr>
+      </w:pPr>
+      <w:r>
+        <w:rPr>
+          <w:color w:val="4472C4" w:themeColor="accent1"/>
+        </w:rPr>
+        <w:t>Explicar o pq do raio do túnel ser 1m. Não há túneis em formato circular em rocha? Quem sabe tentar ilustrar alguns exemplos de túnel gêmeo circular.</w:t>
+      </w:r>
+    </w:p>
+    <w:p>
+      <w:pPr>
+        <w:jc w:val="both"/>
+      </w:pPr>
+    </w:p>
+    <w:p>
+      <w:pPr>
+        <w:jc w:val="both"/>
         <w:rPr>
           <w:b/>
           <w:bCs/>
           <w:lang w:val="en-US"/>
         </w:rPr>
-        <w:t>2</w:t>
-      </w:r>
-    </w:p>
-    <w:p>
-      <w:pPr>
-        <w:jc w:val="both"/>
-        <w:rPr>
-          <w:lang w:val="en-US"/>
-        </w:rPr>
-      </w:pPr>
-      <w:r>
-        <w:rPr>
-          <w:lang w:val="en-US"/>
-        </w:rPr>
-        <w:t>There are numerous discussions in the paper on well-established phenomena, such as the impact of liner stiffness and tunnel distance on convergence. Unfortunately, the discussions have not yielded any novel or insightful conclusions. As a result, the manuscript reads more like an engineering report than a research paper.</w:t>
-      </w:r>
-    </w:p>
-    <w:p>
-      <w:pPr>
-        <w:jc w:val="both"/>
-        <w:rPr>
-          <w:color w:val="4472C4" w:themeColor="accent1"/>
-          <w:lang w:val="en-US"/>
-        </w:rPr>
-      </w:pPr>
+      </w:pPr>
+      <w:r>
+        <w:rPr>
+          <w:b/>
+          <w:bCs/>
+          <w:lang w:val="en-US"/>
+        </w:rPr>
+        <w:t>Reviewer #</w:t>
+      </w:r>
+      <w:r>
+        <w:rPr>
+          <w:b/>
+          <w:bCs/>
+          <w:lang w:val="en-US"/>
+        </w:rPr>
+        <w:t>3</w:t>
+      </w:r>
+    </w:p>
+    <w:p>
+      <w:pPr>
+        <w:jc w:val="both"/>
+        <w:rPr>
+          <w:lang w:val="en-US"/>
+        </w:rPr>
+      </w:pPr>
+      <w:r>
+        <w:rPr>
+          <w:lang w:val="en-US"/>
+        </w:rPr>
+        <w:t>Why is Poisson's ratio of rock is 0.498? This is a very eccentric value</w:t>
+      </w:r>
+      <w:r>
+        <w:rPr>
+          <w:lang w:val="en-US"/>
+        </w:rPr>
+        <w:t>.</w:t>
+      </w:r>
+    </w:p>
+    <w:p>
+      <w:pPr>
+        <w:jc w:val="both"/>
+        <w:rPr>
+          <w:color w:val="4472C4" w:themeColor="accent1"/>
+        </w:rPr>
+      </w:pPr>
+      <w:r>
+        <w:rPr>
+          <w:color w:val="4472C4" w:themeColor="accent1"/>
+        </w:rPr>
+        <w:t>O valor está na referência de PIEPI</w:t>
+      </w:r>
+      <w:r>
+        <w:rPr>
+          <w:color w:val="4472C4" w:themeColor="accent1"/>
+        </w:rPr>
+        <w:t>.</w:t>
+      </w:r>
+      <w:r>
+        <w:rPr>
+          <w:color w:val="4472C4" w:themeColor="accent1"/>
+        </w:rPr>
+        <w:t xml:space="preserve"> Pode ser explicado como uma forma de modelar um material incompressível (ver no trabalho do PIEPI, que tipo de material é...se é uma argila incompressível).</w:t>
+      </w:r>
+    </w:p>
+    <w:p>
+      <w:pPr>
+        <w:jc w:val="both"/>
+        <w:rPr>
+          <w:b/>
+          <w:bCs/>
+          <w:lang w:val="en-US"/>
+        </w:rPr>
+      </w:pPr>
+      <w:r>
+        <w:rPr>
+          <w:b/>
+          <w:bCs/>
+          <w:lang w:val="en-US"/>
+        </w:rPr>
+        <w:t>Reviewer #</w:t>
+      </w:r>
+      <w:r>
+        <w:rPr>
+          <w:b/>
+          <w:bCs/>
+          <w:lang w:val="en-US"/>
+        </w:rPr>
+        <w:t>4</w:t>
+      </w:r>
+    </w:p>
+    <w:p>
+      <w:pPr>
+        <w:jc w:val="both"/>
+        <w:rPr>
+          <w:color w:val="4472C4" w:themeColor="accent1"/>
+          <w:lang w:val="en-US"/>
+        </w:rPr>
+      </w:pPr>
+      <w:r>
+        <w:rPr>
+          <w:lang w:val="en-US"/>
+        </w:rPr>
+        <w:t>T</w:t>
+      </w:r>
+      <w:r>
+        <w:rPr>
+          <w:lang w:val="en-US"/>
+        </w:rPr>
+        <w:t>hanks for submitting your work to RMMS. the authors conducted parametric analysis on deformation behavior in twin tunnels considering different constitutive modes. However, this is pure an application study using commercial software. Limited novelty can be found in this paper regarding the methodology or numerical techniques. The authors assumed isotropic stress state, which could hardly be the case in reality. Therefore, the conclusions drew from those analysis may not be reliable. The result analysis part is too long and somehow reductant and the findings are pretty common sense with limited novel findings. Based on this, I cannot recommend this paper for further consideration for RMMS.</w:t>
+      </w:r>
+    </w:p>
+    <w:p>
+      <w:pPr>
+        <w:jc w:val="both"/>
+        <w:rPr>
+          <w:color w:val="4472C4" w:themeColor="accent1"/>
+        </w:rPr>
+      </w:pPr>
+      <w:r>
+        <w:rPr>
+          <w:color w:val="4472C4" w:themeColor="accent1"/>
+        </w:rPr>
+        <w:t>Ver exemplos de estado de tensões isotrópico? Ou explicar melhor essa limitação. A parte de análise de resultados será dividida em subcapítulos. Tentar enxergar descobertas novas.</w:t>
+      </w:r>
+    </w:p>
+    <w:p>
+      <w:pPr>
+        <w:jc w:val="both"/>
+        <w:rPr>
+          <w:b/>
+          <w:bCs/>
+          <w:lang w:val="en-US"/>
+        </w:rPr>
+      </w:pPr>
+      <w:r>
+        <w:rPr>
+          <w:b/>
+          <w:bCs/>
+          <w:lang w:val="en-US"/>
+        </w:rPr>
+        <w:t>Reviewer #</w:t>
+      </w:r>
+      <w:r>
+        <w:rPr>
+          <w:b/>
+          <w:bCs/>
+          <w:lang w:val="en-US"/>
+        </w:rPr>
+        <w:t>5</w:t>
+      </w:r>
+    </w:p>
+    <w:p>
+      <w:pPr>
+        <w:jc w:val="both"/>
+        <w:rPr>
+          <w:color w:val="4472C4" w:themeColor="accent1"/>
+          <w:lang w:val="en-US"/>
+        </w:rPr>
+      </w:pPr>
+      <w:r>
+        <w:rPr>
+          <w:lang w:val="en-US"/>
+        </w:rPr>
+        <w:t>Dear Authors, I have carefully read your paper and to be honest: on one hand it is quite interesting, but on the other one there is so much doubt and assumptions that are not clearly described. Furthermore after reading your paper, beyond all my remarks summarized in attached file, I do not really know how your paper impacts the filed of numerical analyses in tunneling. Most of the finding in conclusions seem to be very predictable without making calculations. To be honest I was hesitating between "rejection" and "major revision". Finally I decided to give you the chance to improve the paper, so my decision is "major revision". Please find my comments in pdf file. Regards</w:t>
+      </w:r>
+      <w:r>
+        <w:rPr>
+          <w:lang w:val="en-US"/>
+        </w:rPr>
+        <w:t>.</w:t>
+      </w:r>
+    </w:p>
+    <w:p>
+      <w:pPr>
+        <w:jc w:val="both"/>
+        <w:rPr>
+          <w:color w:val="4472C4" w:themeColor="accent1"/>
+        </w:rPr>
+      </w:pPr>
+      <w:r>
+        <w:rPr>
+          <w:color w:val="4472C4" w:themeColor="accent1"/>
+        </w:rPr>
+        <w:t>Ver como o artigo a</w:t>
+      </w:r>
+      <w:r>
+        <w:rPr>
+          <w:color w:val="4472C4" w:themeColor="accent1"/>
+        </w:rPr>
+        <w:t>feta o campo de análises numéricas em tunelamento. Ver conclusões que não sejam tão previsíveis sem a realização de cálculos.</w:t>
+      </w:r>
+    </w:p>
+    <w:p>
+      <w:pPr>
+        <w:jc w:val="both"/>
+        <w:rPr>
+          <w:lang w:val="en-US"/>
+        </w:rPr>
+      </w:pPr>
+      <w:r>
+        <w:rPr>
+          <w:lang w:val="en-US"/>
+        </w:rPr>
+        <w:lastRenderedPageBreak/>
+        <w:t xml:space="preserve">Page </w:t>
+      </w:r>
+      <w:r>
+        <w:rPr>
+          <w:lang w:val="en-US"/>
+        </w:rPr>
+        <w:t xml:space="preserve">2 </w:t>
+      </w:r>
+      <w:r>
+        <w:rPr>
+          <w:lang w:val="en-US"/>
+        </w:rPr>
+        <w:t>of 28</w:t>
+      </w:r>
+      <w:r>
+        <w:rPr>
+          <w:lang w:val="en-US"/>
+        </w:rPr>
+        <w:t>: “[…] They recognizing […]”. Please revise this sentence.</w:t>
+      </w:r>
+    </w:p>
+    <w:p>
+      <w:pPr>
+        <w:jc w:val="both"/>
+        <w:rPr>
+          <w:color w:val="2F5496" w:themeColor="accent1" w:themeShade="BF"/>
+          <w:lang w:val="en-US"/>
+        </w:rPr>
+      </w:pPr>
+      <w:r>
+        <w:rPr>
+          <w:color w:val="2F5496" w:themeColor="accent1" w:themeShade="BF"/>
+          <w:lang w:val="en-US"/>
+        </w:rPr>
+        <w:t>Ma et al. [13] proposed an analytical method, verified by a numerical solution using FLAC3D software for</w:t>
+      </w:r>
+      <w:r>
+        <w:rPr>
+          <w:color w:val="2F5496" w:themeColor="accent1" w:themeShade="BF"/>
+          <w:lang w:val="en-US"/>
+        </w:rPr>
+        <w:t xml:space="preserve"> </w:t>
+      </w:r>
+      <w:r>
+        <w:rPr>
+          <w:color w:val="2F5496" w:themeColor="accent1" w:themeShade="BF"/>
+          <w:lang w:val="en-US"/>
+        </w:rPr>
+        <w:t>determining the plasticization zones around deep circular twin tunnels without linings, restricting themselves where</w:t>
+      </w:r>
+      <w:r>
+        <w:rPr>
+          <w:color w:val="2F5496" w:themeColor="accent1" w:themeShade="BF"/>
+          <w:lang w:val="en-US"/>
+        </w:rPr>
+        <w:t xml:space="preserve"> </w:t>
+      </w:r>
+      <w:r>
+        <w:rPr>
+          <w:color w:val="2F5496" w:themeColor="accent1" w:themeShade="BF"/>
+          <w:lang w:val="en-US"/>
+        </w:rPr>
+        <w:t>there is no overlap between the two plastic zones. In this case, they adopted the perfectly plastic elastic constitutive</w:t>
+      </w:r>
+      <w:r>
+        <w:rPr>
+          <w:color w:val="2F5496" w:themeColor="accent1" w:themeShade="BF"/>
+          <w:lang w:val="en-US"/>
+        </w:rPr>
+        <w:t xml:space="preserve"> </w:t>
+      </w:r>
+      <w:r>
+        <w:rPr>
+          <w:color w:val="2F5496" w:themeColor="accent1" w:themeShade="BF"/>
+          <w:lang w:val="en-US"/>
+        </w:rPr>
+        <w:t>model for the homogeneous and isotropic mass, with the Mohr-Coulomb criterion for the flow surface. They also</w:t>
+      </w:r>
+      <w:r>
+        <w:rPr>
+          <w:color w:val="2F5496" w:themeColor="accent1" w:themeShade="BF"/>
+          <w:lang w:val="en-US"/>
+        </w:rPr>
+        <w:t xml:space="preserve"> </w:t>
+      </w:r>
+      <w:r>
+        <w:rPr>
+          <w:color w:val="2F5496" w:themeColor="accent1" w:themeShade="BF"/>
+          <w:lang w:val="en-US"/>
+        </w:rPr>
+        <w:t>carried out parametric studies to understand the influence of the distance between the twin tunnels, cohesion, the angle</w:t>
+      </w:r>
+      <w:r>
+        <w:rPr>
+          <w:color w:val="2F5496" w:themeColor="accent1" w:themeShade="BF"/>
+          <w:lang w:val="en-US"/>
+        </w:rPr>
+        <w:t xml:space="preserve"> </w:t>
+      </w:r>
+      <w:r>
+        <w:rPr>
+          <w:color w:val="2F5496" w:themeColor="accent1" w:themeShade="BF"/>
+          <w:lang w:val="en-US"/>
+        </w:rPr>
+        <w:t xml:space="preserve">of internal friction, and the vertical and horizontal stresses acting on the shape and depth of the plastic zones. </w:t>
+      </w:r>
+      <w:r>
+        <w:rPr>
+          <w:color w:val="FF0000"/>
+          <w:lang w:val="en-US"/>
+        </w:rPr>
+        <w:t>They</w:t>
+      </w:r>
+      <w:r>
+        <w:rPr>
+          <w:color w:val="FF0000"/>
+          <w:lang w:val="en-US"/>
+        </w:rPr>
+        <w:t xml:space="preserve"> </w:t>
+      </w:r>
+      <w:r>
+        <w:rPr>
+          <w:color w:val="FF0000"/>
+          <w:lang w:val="en-US"/>
+        </w:rPr>
+        <w:t>state that</w:t>
+      </w:r>
+      <w:r>
+        <w:rPr>
+          <w:color w:val="2F5496" w:themeColor="accent1" w:themeShade="BF"/>
+          <w:lang w:val="en-US"/>
+        </w:rPr>
+        <w:t xml:space="preserve"> the plastic zone around the tunnel provides a relevant theoretical basis for defining and designing the</w:t>
+      </w:r>
+      <w:r>
+        <w:rPr>
+          <w:color w:val="2F5496" w:themeColor="accent1" w:themeShade="BF"/>
+          <w:lang w:val="en-US"/>
+        </w:rPr>
+        <w:t xml:space="preserve"> </w:t>
+      </w:r>
+      <w:r>
+        <w:rPr>
+          <w:color w:val="2F5496" w:themeColor="accent1" w:themeShade="BF"/>
+          <w:lang w:val="en-US"/>
+        </w:rPr>
+        <w:t>support. In addition, they mention that an excessive plastic zone significantly affects the stability and functionality of</w:t>
+      </w:r>
+      <w:r>
+        <w:rPr>
+          <w:color w:val="2F5496" w:themeColor="accent1" w:themeShade="BF"/>
+          <w:lang w:val="en-US"/>
+        </w:rPr>
+        <w:t xml:space="preserve"> </w:t>
+      </w:r>
+      <w:r>
+        <w:rPr>
+          <w:color w:val="2F5496" w:themeColor="accent1" w:themeShade="BF"/>
+          <w:lang w:val="en-US"/>
+        </w:rPr>
+        <w:t>a tunnel. Therefore, the delimitation of the plastic zone around tunnels is of great importance for</w:t>
+      </w:r>
+      <w:r>
+        <w:rPr>
+          <w:color w:val="2F5496" w:themeColor="accent1" w:themeShade="BF"/>
+          <w:lang w:val="en-US"/>
+        </w:rPr>
+        <w:t xml:space="preserve"> </w:t>
+      </w:r>
+      <w:r>
+        <w:rPr>
+          <w:color w:val="2F5496" w:themeColor="accent1" w:themeShade="BF"/>
+          <w:lang w:val="en-US"/>
+        </w:rPr>
+        <w:t>the development of</w:t>
+      </w:r>
+      <w:r>
+        <w:rPr>
+          <w:color w:val="2F5496" w:themeColor="accent1" w:themeShade="BF"/>
+          <w:lang w:val="en-US"/>
+        </w:rPr>
+        <w:t xml:space="preserve"> </w:t>
+      </w:r>
+      <w:r>
+        <w:rPr>
+          <w:color w:val="2F5496" w:themeColor="accent1" w:themeShade="BF"/>
+          <w:lang w:val="en-US"/>
+        </w:rPr>
+        <w:t>projects.</w:t>
+      </w:r>
+    </w:p>
+    <w:p>
+      <w:pPr>
+        <w:jc w:val="both"/>
+        <w:rPr>
+          <w:color w:val="2F5496" w:themeColor="accent1" w:themeShade="BF"/>
+          <w:lang w:val="en-US"/>
+        </w:rPr>
+      </w:pPr>
+    </w:p>
+    <w:p>
+      <w:pPr>
+        <w:jc w:val="both"/>
+        <w:rPr>
+          <w:lang w:val="en-US"/>
+        </w:rPr>
+      </w:pPr>
+      <w:r>
+        <w:rPr>
+          <w:lang w:val="en-US"/>
+        </w:rPr>
+        <w:t>Page 2 of 28: “</w:t>
+      </w:r>
+      <w:r>
+        <w:rPr>
+          <w:lang w:val="en-US"/>
+        </w:rPr>
+        <w:t>The long-term effect has been investigated for single tunnels, but little research has been done on twin tunnels,</w:t>
+      </w:r>
+      <w:r>
+        <w:rPr>
+          <w:lang w:val="en-US"/>
+        </w:rPr>
+        <w:t xml:space="preserve"> </w:t>
+      </w:r>
+      <w:r>
+        <w:rPr>
+          <w:lang w:val="en-US"/>
+        </w:rPr>
+        <w:t>especially with a gallery. Therefore, in this work, the aim is to investigate the influence of the distance between the</w:t>
+      </w:r>
+      <w:r>
+        <w:rPr>
+          <w:lang w:val="en-US"/>
+        </w:rPr>
+        <w:t xml:space="preserve"> </w:t>
+      </w:r>
+      <w:r>
+        <w:rPr>
+          <w:lang w:val="en-US"/>
+        </w:rPr>
+        <w:t>tunnels and the effect that the gallery has on the long-term</w:t>
+      </w:r>
+      <w:r>
+        <w:rPr>
+          <w:lang w:val="en-US"/>
+        </w:rPr>
+        <w:t xml:space="preserve"> </w:t>
+      </w:r>
+      <w:r>
+        <w:rPr>
+          <w:lang w:val="en-US"/>
+        </w:rPr>
+        <w:t>convergence profile of deep-lined twin tunnels, considering</w:t>
+      </w:r>
+      <w:r>
+        <w:rPr>
+          <w:lang w:val="en-US"/>
+        </w:rPr>
+        <w:t xml:space="preserve"> </w:t>
+      </w:r>
+      <w:r>
+        <w:rPr>
+          <w:lang w:val="en-US"/>
+        </w:rPr>
+        <w:t>various constitutive laws for the rock mass and the lining.</w:t>
+      </w:r>
+      <w:r>
+        <w:rPr>
+          <w:lang w:val="en-US"/>
+        </w:rPr>
+        <w:t xml:space="preserve">” </w:t>
+      </w:r>
+    </w:p>
+    <w:p>
+      <w:pPr>
+        <w:jc w:val="both"/>
+        <w:rPr>
+          <w:lang w:val="en-US"/>
+        </w:rPr>
+      </w:pPr>
+      <w:r>
+        <w:rPr>
+          <w:lang w:val="en-US"/>
+        </w:rPr>
+        <w:t>P</w:t>
+      </w:r>
+      <w:r>
+        <w:rPr>
+          <w:lang w:val="en-US"/>
+        </w:rPr>
+        <w:t>lease extend this paragraph as the reader gets more details on what you exactly propose, what is novel in your approach, what methods you use or formulate, etc...</w:t>
+      </w:r>
+    </w:p>
+    <w:p>
+      <w:pPr>
+        <w:jc w:val="both"/>
+        <w:rPr>
+          <w:color w:val="4472C4" w:themeColor="accent1"/>
+        </w:rPr>
+      </w:pPr>
+      <w:r>
+        <w:rPr>
+          <w:color w:val="4472C4" w:themeColor="accent1"/>
+        </w:rPr>
+        <w:t xml:space="preserve">Tentar resumir os problemas que envolvem túneis gêmeos. </w:t>
+      </w:r>
+      <w:r>
+        <w:rPr>
+          <w:color w:val="4472C4" w:themeColor="accent1"/>
+        </w:rPr>
+        <w:t>Estender o último parágrafo da introdução com mais detalhes</w:t>
+      </w:r>
+      <w:r>
+        <w:rPr>
+          <w:color w:val="4472C4" w:themeColor="accent1"/>
+        </w:rPr>
+        <w:t>:</w:t>
+      </w:r>
+      <w:r>
+        <w:rPr>
+          <w:color w:val="4472C4" w:themeColor="accent1"/>
+        </w:rPr>
+        <w:t xml:space="preserve"> </w:t>
+      </w:r>
+      <w:r>
+        <w:rPr>
+          <w:color w:val="4472C4" w:themeColor="accent1"/>
+        </w:rPr>
+        <w:t>o</w:t>
+      </w:r>
+      <w:r>
+        <w:rPr>
+          <w:color w:val="4472C4" w:themeColor="accent1"/>
+        </w:rPr>
+        <w:t xml:space="preserve"> que de fato será feito, a metodologia e o que há de novo.</w:t>
+      </w:r>
+    </w:p>
+    <w:p>
+      <w:pPr>
+        <w:jc w:val="both"/>
+      </w:pPr>
+    </w:p>
+    <w:p>
+      <w:pPr>
+        <w:autoSpaceDE w:val="0"/>
+        <w:autoSpaceDN w:val="0"/>
+        <w:adjustRightInd w:val="0"/>
+        <w:spacing w:after="0" w:line="240" w:lineRule="auto"/>
+        <w:rPr>
+          <w:rFonts w:ascii="Segoe UI" w:hAnsi="Segoe UI" w:cs="Segoe UI"/>
+          <w:sz w:val="21"/>
+          <w:szCs w:val="21"/>
+          <w:lang w:val="en-US"/>
+        </w:rPr>
+      </w:pPr>
+      <w:r>
+        <w:rPr>
+          <w:lang w:val="en-US"/>
+        </w:rPr>
+        <w:t xml:space="preserve">Page 2 of 28 : “…some delimitations…”. </w:t>
+      </w:r>
+      <w:r>
+        <w:rPr>
+          <w:rFonts w:ascii="Segoe UI" w:hAnsi="Segoe UI" w:cs="Segoe UI"/>
+          <w:color w:val="000000"/>
+          <w:sz w:val="21"/>
+          <w:szCs w:val="21"/>
+          <w:lang w:val="en-US"/>
+        </w:rPr>
+        <w:t>A</w:t>
+      </w:r>
+      <w:r>
+        <w:rPr>
+          <w:rFonts w:ascii="Segoe UI" w:hAnsi="Segoe UI" w:cs="Segoe UI"/>
+          <w:color w:val="000000"/>
+          <w:sz w:val="21"/>
+          <w:szCs w:val="21"/>
+          <w:lang w:val="en-US"/>
+        </w:rPr>
+        <w:t>re you delimitation is the proper work? I think limitations fits better here</w:t>
+      </w:r>
+      <w:r>
+        <w:rPr>
+          <w:rFonts w:ascii="Segoe UI" w:hAnsi="Segoe UI" w:cs="Segoe UI"/>
+          <w:color w:val="000000"/>
+          <w:sz w:val="21"/>
+          <w:szCs w:val="21"/>
+          <w:lang w:val="en-US"/>
+        </w:rPr>
+        <w:t>.</w:t>
+      </w:r>
+    </w:p>
+    <w:p>
+      <w:pPr>
+        <w:jc w:val="both"/>
+        <w:rPr>
+          <w:lang w:val="en-US"/>
+        </w:rPr>
+      </w:pPr>
+    </w:p>
+    <w:p>
+      <w:pPr>
+        <w:jc w:val="both"/>
+        <w:rPr>
+          <w:color w:val="4472C4" w:themeColor="accent1"/>
+          <w:lang w:val="en-US"/>
+        </w:rPr>
+      </w:pPr>
+      <w:r>
+        <w:rPr>
+          <w:color w:val="4472C4" w:themeColor="accent1"/>
+          <w:lang w:val="en-US"/>
+        </w:rPr>
+        <w:t>We change to: “</w:t>
+      </w:r>
+      <w:r>
+        <w:rPr>
+          <w:color w:val="4472C4" w:themeColor="accent1"/>
+          <w:lang w:val="en-US"/>
+        </w:rPr>
+        <w:t xml:space="preserve">Despite the generality of the models, we employ some </w:t>
+      </w:r>
+      <w:r>
+        <w:rPr>
+          <w:color w:val="4472C4" w:themeColor="accent1"/>
+          <w:lang w:val="en-US"/>
+        </w:rPr>
+        <w:t>limitations</w:t>
+      </w:r>
+      <w:r>
+        <w:rPr>
+          <w:color w:val="4472C4" w:themeColor="accent1"/>
+          <w:lang w:val="en-US"/>
+        </w:rPr>
+        <w:t xml:space="preserve"> in this work</w:t>
+      </w:r>
+      <w:r>
+        <w:rPr>
+          <w:color w:val="4472C4" w:themeColor="accent1"/>
+          <w:lang w:val="en-US"/>
+        </w:rPr>
+        <w:t>.”</w:t>
+      </w:r>
+    </w:p>
+    <w:p>
+      <w:pPr>
+        <w:jc w:val="both"/>
+        <w:rPr>
+          <w:lang w:val="en-US"/>
+        </w:rPr>
+      </w:pPr>
+    </w:p>
+    <w:p>
+      <w:pPr>
+        <w:rPr>
+          <w:lang w:val="en-US"/>
+        </w:rPr>
+      </w:pPr>
+      <w:r>
+        <w:rPr>
+          <w:lang w:val="en-US"/>
+        </w:rPr>
+        <w:t xml:space="preserve">Page 2 of 28: “…the rock mass’s…”. </w:t>
+      </w:r>
+      <w:r>
+        <w:rPr>
+          <w:lang w:val="en-US"/>
+        </w:rPr>
+        <w:t>I am native English speaker but pls verify this</w:t>
+      </w:r>
+      <w:r>
+        <w:rPr>
+          <w:lang w:val="en-US"/>
+        </w:rPr>
+        <w:t>.</w:t>
+      </w:r>
+    </w:p>
+    <w:p>
+      <w:pPr>
+        <w:rPr>
+          <w:lang w:val="en-US"/>
+        </w:rPr>
+      </w:pPr>
+      <w:r>
+        <w:rPr>
+          <w:lang w:val="en-US"/>
+        </w:rPr>
+        <w:t>Page 2 of 28: “...</w:t>
+      </w:r>
+      <w:r>
+        <w:rPr>
+          <w:lang w:val="en-US"/>
+        </w:rPr>
+        <w:t>discontinuities, we simplify its overall behavior by treating it as a continuous medium</w:t>
+      </w:r>
+      <w:r>
+        <w:rPr>
+          <w:lang w:val="en-US"/>
+        </w:rPr>
+        <w:t xml:space="preserve">.” </w:t>
+      </w:r>
+    </w:p>
+    <w:p>
+      <w:pPr>
+        <w:rPr>
+          <w:lang w:val="en-US"/>
+        </w:rPr>
+      </w:pPr>
+      <w:r>
+        <w:rPr>
+          <w:lang w:val="en-US"/>
+        </w:rPr>
+        <w:t>W</w:t>
+      </w:r>
+      <w:r>
+        <w:rPr>
+          <w:lang w:val="en-US"/>
+        </w:rPr>
+        <w:t>ith this assumption application of your results and findings to engineering practice may be very limited - please elaborate this</w:t>
+      </w:r>
+      <w:r>
+        <w:rPr>
+          <w:lang w:val="en-US"/>
+        </w:rPr>
+        <w:t>.</w:t>
+      </w:r>
+      <w:r>
+        <w:rPr>
+          <w:lang w:val="en-US"/>
+        </w:rPr>
+        <w:t xml:space="preserve"> Note also that whether the rock mass is terated as continuos or discontinuous is not only about the presence of joints. Jointed rock mass can also be assumed to be constuous if the number of cracks is large and the characteristic block size is small in the relation to the chcaracteristic sie of the tunnel. i am not really sure what you exaclty assume here. Please comment on this</w:t>
+      </w:r>
+      <w:r>
+        <w:rPr>
+          <w:lang w:val="en-US"/>
+        </w:rPr>
+        <w:t>.</w:t>
+      </w:r>
+    </w:p>
+    <w:p>
+      <w:pPr>
+        <w:rPr>
+          <w:color w:val="4472C4" w:themeColor="accent1"/>
+          <w:lang w:val="en-US"/>
+        </w:rPr>
+      </w:pPr>
+      <w:r>
+        <w:rPr>
+          <w:color w:val="4472C4" w:themeColor="accent1"/>
+          <w:lang w:val="en-US"/>
+        </w:rPr>
+        <w:t xml:space="preserve">Although the inherent complexity of the </w:t>
+      </w:r>
+      <w:r>
+        <w:rPr>
+          <w:strike/>
+          <w:color w:val="4472C4" w:themeColor="accent1"/>
+          <w:lang w:val="en-US"/>
+        </w:rPr>
+        <w:t>rock mass</w:t>
+      </w:r>
+      <w:r>
+        <w:rPr>
+          <w:strike/>
+          <w:color w:val="4472C4" w:themeColor="accent1"/>
+          <w:lang w:val="en-US"/>
+        </w:rPr>
+        <w:t>’s</w:t>
+      </w:r>
+      <w:r>
+        <w:rPr>
+          <w:color w:val="4472C4" w:themeColor="accent1"/>
+          <w:lang w:val="en-US"/>
+        </w:rPr>
+        <w:t xml:space="preserve"> </w:t>
+      </w:r>
+      <w:r>
+        <w:rPr>
+          <w:color w:val="FF0000"/>
+          <w:lang w:val="en-US"/>
+        </w:rPr>
+        <w:t>rock mass</w:t>
+      </w:r>
+      <w:r>
+        <w:rPr>
+          <w:color w:val="FF0000"/>
+          <w:lang w:val="en-US"/>
+        </w:rPr>
+        <w:t xml:space="preserve"> </w:t>
+      </w:r>
+      <w:r>
+        <w:rPr>
+          <w:color w:val="4472C4" w:themeColor="accent1"/>
+          <w:lang w:val="en-US"/>
+        </w:rPr>
+        <w:t>behavior, is influenced by spatially varying properties, this</w:t>
+      </w:r>
+      <w:r>
+        <w:rPr>
+          <w:color w:val="4472C4" w:themeColor="accent1"/>
+          <w:lang w:val="en-US"/>
+        </w:rPr>
+        <w:t xml:space="preserve"> </w:t>
+      </w:r>
+      <w:r>
+        <w:rPr>
+          <w:color w:val="4472C4" w:themeColor="accent1"/>
+          <w:lang w:val="en-US"/>
+        </w:rPr>
+        <w:t xml:space="preserve">study opts for </w:t>
+      </w:r>
+      <w:r>
+        <w:rPr>
+          <w:strike/>
+          <w:color w:val="4472C4" w:themeColor="accent1"/>
+          <w:lang w:val="en-US"/>
+        </w:rPr>
+        <w:t>a simplified representation:</w:t>
+      </w:r>
+      <w:r>
+        <w:rPr>
+          <w:color w:val="4472C4" w:themeColor="accent1"/>
+          <w:lang w:val="en-US"/>
+        </w:rPr>
+        <w:t xml:space="preserve"> a homogeneous and isotropic medium. </w:t>
+      </w:r>
+      <w:r>
+        <w:rPr>
+          <w:strike/>
+          <w:color w:val="4472C4" w:themeColor="accent1"/>
+          <w:lang w:val="en-US"/>
+        </w:rPr>
+        <w:t>While the rock mass may exhibit</w:t>
+      </w:r>
+      <w:r>
+        <w:rPr>
+          <w:strike/>
+          <w:color w:val="4472C4" w:themeColor="accent1"/>
+          <w:lang w:val="en-US"/>
+        </w:rPr>
+        <w:t xml:space="preserve"> </w:t>
+      </w:r>
+      <w:r>
+        <w:rPr>
+          <w:strike/>
+          <w:color w:val="4472C4" w:themeColor="accent1"/>
+          <w:lang w:val="en-US"/>
+        </w:rPr>
+        <w:t xml:space="preserve">discontinuities, we simplify its overall </w:t>
+      </w:r>
+      <w:r>
+        <w:rPr>
+          <w:strike/>
+          <w:color w:val="4472C4" w:themeColor="accent1"/>
+          <w:lang w:val="en-US"/>
+        </w:rPr>
+        <w:lastRenderedPageBreak/>
+        <w:t>behavior by treating it as a continuous medium.</w:t>
+      </w:r>
+      <w:r>
+        <w:rPr>
+          <w:color w:val="4472C4" w:themeColor="accent1"/>
+          <w:lang w:val="en-US"/>
+        </w:rPr>
+        <w:t xml:space="preserve"> Consequently, the rock mass</w:t>
+      </w:r>
+      <w:r>
+        <w:rPr>
+          <w:color w:val="4472C4" w:themeColor="accent1"/>
+          <w:lang w:val="en-US"/>
+        </w:rPr>
+        <w:t xml:space="preserve"> </w:t>
+      </w:r>
+      <w:r>
+        <w:rPr>
+          <w:color w:val="4472C4" w:themeColor="accent1"/>
+          <w:lang w:val="en-US"/>
+        </w:rPr>
+        <w:t>is considered single-phase and phenomenologically modeled using an elastoplastic-viscoplastic rheological law to</w:t>
+      </w:r>
+      <w:r>
+        <w:rPr>
+          <w:color w:val="4472C4" w:themeColor="accent1"/>
+          <w:lang w:val="en-US"/>
+        </w:rPr>
+        <w:t xml:space="preserve"> </w:t>
+      </w:r>
+      <w:r>
+        <w:rPr>
+          <w:color w:val="4472C4" w:themeColor="accent1"/>
+          <w:lang w:val="en-US"/>
+        </w:rPr>
+        <w:t>capture instantaneous and long-term responses. This approach excludes considerations of other</w:t>
+      </w:r>
+      <w:r>
+        <w:rPr>
+          <w:color w:val="4472C4" w:themeColor="accent1"/>
+          <w:lang w:val="en-US"/>
+        </w:rPr>
+        <w:t xml:space="preserve"> </w:t>
+      </w:r>
+      <w:r>
+        <w:rPr>
+          <w:color w:val="4472C4" w:themeColor="accent1"/>
+          <w:lang w:val="en-US"/>
+        </w:rPr>
+        <w:t>factors, such as</w:t>
+      </w:r>
+      <w:r>
+        <w:rPr>
+          <w:color w:val="4472C4" w:themeColor="accent1"/>
+          <w:lang w:val="en-US"/>
+        </w:rPr>
+        <w:t xml:space="preserve"> </w:t>
+      </w:r>
+      <w:r>
+        <w:rPr>
+          <w:color w:val="4472C4" w:themeColor="accent1"/>
+          <w:lang w:val="en-US"/>
+        </w:rPr>
+        <w:t>temperature gradients, water flow, and pore mechanics</w:t>
+      </w:r>
+      <w:r>
+        <w:rPr>
+          <w:color w:val="4472C4" w:themeColor="accent1"/>
+          <w:lang w:val="en-US"/>
+        </w:rPr>
+        <w:t xml:space="preserve">. </w:t>
+      </w:r>
+      <w:r>
+        <w:rPr>
+          <w:color w:val="FF0000"/>
+          <w:lang w:val="en-US"/>
+        </w:rPr>
+        <w:t>This is possible…elaborate.</w:t>
+      </w:r>
+    </w:p>
+    <w:p>
+      <w:pPr>
+        <w:rPr>
+          <w:rFonts w:ascii="Segoe UI" w:hAnsi="Segoe UI" w:cs="Segoe UI"/>
+          <w:sz w:val="21"/>
+          <w:szCs w:val="21"/>
+          <w:lang w:val="en-US"/>
+        </w:rPr>
+      </w:pPr>
+      <w:r>
+        <w:rPr>
+          <w:lang w:val="en-US"/>
+        </w:rPr>
+        <w:t>Page 3 of 28: “…</w:t>
+      </w:r>
+      <w:r>
+        <w:rPr>
+          <w:lang w:val="en-US"/>
+        </w:rPr>
+        <w:t>speed for full, flat, and vertical excavation</w:t>
+      </w:r>
+      <w:r>
+        <w:rPr>
+          <w:lang w:val="en-US"/>
+        </w:rPr>
+        <w:t xml:space="preserve"> </w:t>
+      </w:r>
+      <w:r>
+        <w:rPr>
+          <w:lang w:val="en-US"/>
+        </w:rPr>
+        <w:t>with homogeneous concrete lining with constant thickness</w:t>
+      </w:r>
+      <w:r>
+        <w:rPr>
+          <w:lang w:val="en-US"/>
+        </w:rPr>
+        <w:t>..</w:t>
+      </w:r>
+      <w:r>
+        <w:rPr>
+          <w:lang w:val="en-US"/>
+        </w:rPr>
+        <w:t>.</w:t>
+      </w:r>
+      <w:r>
+        <w:rPr>
+          <w:lang w:val="en-US"/>
+        </w:rPr>
+        <w:t xml:space="preserve">” </w:t>
+      </w:r>
+      <w:r>
+        <w:rPr>
+          <w:rFonts w:ascii="Segoe UI" w:hAnsi="Segoe UI" w:cs="Segoe UI"/>
+          <w:color w:val="000000"/>
+          <w:sz w:val="21"/>
+          <w:szCs w:val="21"/>
+          <w:lang w:val="en-US"/>
+        </w:rPr>
+        <w:t>it's not clear what you exactly assume</w:t>
+      </w:r>
+      <w:r>
+        <w:rPr>
+          <w:rFonts w:ascii="Segoe UI" w:hAnsi="Segoe UI" w:cs="Segoe UI"/>
+          <w:sz w:val="21"/>
+          <w:szCs w:val="21"/>
+          <w:lang w:val="en-US"/>
+        </w:rPr>
+        <w:t>.</w:t>
+      </w:r>
+    </w:p>
+    <w:p>
+      <w:pPr>
+        <w:rPr>
+          <w:rFonts w:ascii="Segoe UI" w:hAnsi="Segoe UI" w:cs="Segoe UI"/>
+          <w:color w:val="4472C4" w:themeColor="accent1"/>
+          <w:sz w:val="21"/>
+          <w:szCs w:val="21"/>
+          <w:lang w:val="en-US"/>
+        </w:rPr>
+      </w:pPr>
+      <w:r>
+        <w:rPr>
+          <w:rFonts w:ascii="Segoe UI" w:hAnsi="Segoe UI" w:cs="Segoe UI"/>
+          <w:color w:val="4472C4" w:themeColor="accent1"/>
+          <w:sz w:val="21"/>
+          <w:szCs w:val="21"/>
+          <w:lang w:val="en-US"/>
+        </w:rPr>
+        <w:t>In contrast to the variable conditions present in tunnel construction, where the excavation speed and lining</w:t>
+      </w:r>
+      <w:r>
+        <w:rPr>
+          <w:rFonts w:ascii="Segoe UI" w:hAnsi="Segoe UI" w:cs="Segoe UI"/>
+          <w:color w:val="4472C4" w:themeColor="accent1"/>
+          <w:sz w:val="21"/>
+          <w:szCs w:val="21"/>
+          <w:lang w:val="en-US"/>
+        </w:rPr>
+        <w:t xml:space="preserve"> </w:t>
+      </w:r>
+      <w:r>
+        <w:rPr>
+          <w:rFonts w:ascii="Segoe UI" w:hAnsi="Segoe UI" w:cs="Segoe UI"/>
+          <w:color w:val="4472C4" w:themeColor="accent1"/>
+          <w:sz w:val="21"/>
+          <w:szCs w:val="21"/>
+          <w:lang w:val="en-US"/>
+        </w:rPr>
+        <w:t>installation fluctuate during the construction process,</w:t>
+      </w:r>
+      <w:r>
+        <w:rPr>
+          <w:rFonts w:ascii="Segoe UI" w:hAnsi="Segoe UI" w:cs="Segoe UI"/>
+          <w:color w:val="4472C4" w:themeColor="accent1"/>
+          <w:sz w:val="21"/>
+          <w:szCs w:val="21"/>
+          <w:lang w:val="en-US"/>
+        </w:rPr>
+        <w:t xml:space="preserve"> </w:t>
+      </w:r>
+      <w:r>
+        <w:rPr>
+          <w:rFonts w:ascii="Segoe UI" w:hAnsi="Segoe UI" w:cs="Segoe UI"/>
+          <w:color w:val="4472C4" w:themeColor="accent1"/>
+          <w:sz w:val="21"/>
+          <w:szCs w:val="21"/>
+          <w:lang w:val="en-US"/>
+        </w:rPr>
+        <w:t xml:space="preserve">we adopt a constant speed </w:t>
+      </w:r>
+      <w:r>
+        <w:rPr>
+          <w:rFonts w:ascii="Segoe UI" w:hAnsi="Segoe UI" w:cs="Segoe UI"/>
+          <w:strike/>
+          <w:color w:val="4472C4" w:themeColor="accent1"/>
+          <w:sz w:val="21"/>
+          <w:szCs w:val="21"/>
+          <w:lang w:val="en-US"/>
+        </w:rPr>
+        <w:t>for</w:t>
+      </w:r>
+      <w:r>
+        <w:rPr>
+          <w:rFonts w:ascii="Segoe UI" w:hAnsi="Segoe UI" w:cs="Segoe UI"/>
+          <w:color w:val="4472C4" w:themeColor="accent1"/>
+          <w:sz w:val="21"/>
+          <w:szCs w:val="21"/>
+          <w:lang w:val="en-US"/>
+        </w:rPr>
+        <w:t xml:space="preserve"> </w:t>
+      </w:r>
+      <w:r>
+        <w:rPr>
+          <w:rFonts w:ascii="Segoe UI" w:hAnsi="Segoe UI" w:cs="Segoe UI"/>
+          <w:color w:val="4472C4" w:themeColor="accent1"/>
+          <w:sz w:val="21"/>
+          <w:szCs w:val="21"/>
+          <w:lang w:val="en-US"/>
+        </w:rPr>
+        <w:t xml:space="preserve">and </w:t>
+      </w:r>
+      <w:r>
+        <w:rPr>
+          <w:rFonts w:ascii="Segoe UI" w:hAnsi="Segoe UI" w:cs="Segoe UI"/>
+          <w:color w:val="4472C4" w:themeColor="accent1"/>
+          <w:sz w:val="21"/>
+          <w:szCs w:val="21"/>
+          <w:lang w:val="en-US"/>
+        </w:rPr>
+        <w:t>full, flat, and vertical excavation</w:t>
+      </w:r>
+      <w:r>
+        <w:rPr>
+          <w:rFonts w:ascii="Segoe UI" w:hAnsi="Segoe UI" w:cs="Segoe UI"/>
+          <w:color w:val="4472C4" w:themeColor="accent1"/>
+          <w:sz w:val="21"/>
+          <w:szCs w:val="21"/>
+          <w:lang w:val="en-US"/>
+        </w:rPr>
+        <w:t xml:space="preserve"> </w:t>
+      </w:r>
+      <w:r>
+        <w:rPr>
+          <w:rFonts w:ascii="Segoe UI" w:hAnsi="Segoe UI" w:cs="Segoe UI"/>
+          <w:color w:val="FF0000"/>
+          <w:sz w:val="21"/>
+          <w:szCs w:val="21"/>
+          <w:lang w:val="en-US"/>
+        </w:rPr>
+        <w:t>face</w:t>
+      </w:r>
+      <w:r>
+        <w:rPr>
+          <w:rFonts w:ascii="Segoe UI" w:hAnsi="Segoe UI" w:cs="Segoe UI"/>
+          <w:color w:val="4472C4" w:themeColor="accent1"/>
+          <w:sz w:val="21"/>
+          <w:szCs w:val="21"/>
+          <w:lang w:val="en-US"/>
+        </w:rPr>
+        <w:t xml:space="preserve"> </w:t>
+      </w:r>
+      <w:r>
+        <w:rPr>
+          <w:rFonts w:ascii="Segoe UI" w:hAnsi="Segoe UI" w:cs="Segoe UI"/>
+          <w:color w:val="4472C4" w:themeColor="accent1"/>
+          <w:sz w:val="21"/>
+          <w:szCs w:val="21"/>
+          <w:lang w:val="en-US"/>
+        </w:rPr>
+        <w:t>with homogeneous concrete lining with constant thickness. It’s considered a constant humidity and temperature in</w:t>
+      </w:r>
+      <w:r>
+        <w:rPr>
+          <w:rFonts w:ascii="Segoe UI" w:hAnsi="Segoe UI" w:cs="Segoe UI"/>
+          <w:color w:val="4472C4" w:themeColor="accent1"/>
+          <w:sz w:val="21"/>
+          <w:szCs w:val="21"/>
+          <w:lang w:val="en-US"/>
+        </w:rPr>
+        <w:t xml:space="preserve"> </w:t>
+      </w:r>
+      <w:r>
+        <w:rPr>
+          <w:rFonts w:ascii="Segoe UI" w:hAnsi="Segoe UI" w:cs="Segoe UI"/>
+          <w:color w:val="4472C4" w:themeColor="accent1"/>
+          <w:sz w:val="21"/>
+          <w:szCs w:val="21"/>
+          <w:lang w:val="en-US"/>
+        </w:rPr>
+        <w:t>the concrete lining</w:t>
+      </w:r>
+      <w:r>
+        <w:rPr>
+          <w:rFonts w:ascii="Segoe UI" w:hAnsi="Segoe UI" w:cs="Segoe UI"/>
+          <w:color w:val="4472C4" w:themeColor="accent1"/>
+          <w:sz w:val="21"/>
+          <w:szCs w:val="21"/>
+          <w:lang w:val="en-US"/>
+        </w:rPr>
+        <w:t>.</w:t>
+      </w:r>
+    </w:p>
+    <w:p>
+      <w:pPr>
+        <w:rPr>
+          <w:rFonts w:ascii="Segoe UI" w:hAnsi="Segoe UI" w:cs="Segoe UI"/>
+          <w:sz w:val="21"/>
+          <w:szCs w:val="21"/>
+          <w:lang w:val="en-US"/>
+        </w:rPr>
+      </w:pPr>
+      <w:r>
+        <w:rPr>
+          <w:rFonts w:ascii="Segoe UI" w:hAnsi="Segoe UI" w:cs="Segoe UI"/>
+          <w:sz w:val="21"/>
+          <w:szCs w:val="21"/>
+          <w:lang w:val="en-US"/>
+        </w:rPr>
+        <w:t>Page 3 of 28: “…</w:t>
+      </w:r>
+      <w:r>
+        <w:rPr>
+          <w:rFonts w:ascii="Segoe UI" w:hAnsi="Segoe UI" w:cs="Segoe UI"/>
+          <w:sz w:val="21"/>
+          <w:szCs w:val="21"/>
+          <w:lang w:val="en-US"/>
+        </w:rPr>
+        <w:t>We also</w:t>
+      </w:r>
+      <w:r>
+        <w:rPr>
+          <w:rFonts w:ascii="Segoe UI" w:hAnsi="Segoe UI" w:cs="Segoe UI"/>
+          <w:sz w:val="21"/>
+          <w:szCs w:val="21"/>
+          <w:lang w:val="en-US"/>
+        </w:rPr>
+        <w:t xml:space="preserve"> </w:t>
+      </w:r>
+      <w:r>
+        <w:rPr>
+          <w:rFonts w:ascii="Segoe UI" w:hAnsi="Segoe UI" w:cs="Segoe UI"/>
+          <w:sz w:val="21"/>
+          <w:szCs w:val="21"/>
+          <w:lang w:val="en-US"/>
+        </w:rPr>
+        <w:t>adopt the hypothesis of small perturbations.</w:t>
+      </w:r>
+      <w:r>
+        <w:rPr>
+          <w:rFonts w:ascii="Segoe UI" w:hAnsi="Segoe UI" w:cs="Segoe UI"/>
+          <w:sz w:val="21"/>
+          <w:szCs w:val="21"/>
+          <w:lang w:val="en-US"/>
+        </w:rPr>
+        <w:t xml:space="preserve">” </w:t>
+      </w:r>
+      <w:r>
+        <w:rPr>
+          <w:rFonts w:ascii="Segoe UI" w:hAnsi="Segoe UI" w:cs="Segoe UI"/>
+          <w:sz w:val="21"/>
+          <w:szCs w:val="21"/>
+          <w:lang w:val="en-US"/>
+        </w:rPr>
+        <w:t>what you exactly mean by this ? Please elaborate</w:t>
+      </w:r>
+      <w:r>
+        <w:rPr>
+          <w:rFonts w:ascii="Segoe UI" w:hAnsi="Segoe UI" w:cs="Segoe UI"/>
+          <w:sz w:val="21"/>
+          <w:szCs w:val="21"/>
+          <w:lang w:val="en-US"/>
+        </w:rPr>
+        <w:t>.</w:t>
+      </w:r>
+    </w:p>
+    <w:p>
+      <w:pPr>
+        <w:rPr>
+          <w:rFonts w:ascii="Segoe UI" w:hAnsi="Segoe UI" w:cs="Segoe UI"/>
+          <w:color w:val="4472C4" w:themeColor="accent1"/>
+          <w:sz w:val="21"/>
+          <w:szCs w:val="21"/>
+          <w:lang w:val="en-US"/>
+        </w:rPr>
+      </w:pPr>
+      <w:r>
+        <w:rPr>
+          <w:rFonts w:ascii="Segoe UI" w:hAnsi="Segoe UI" w:cs="Segoe UI"/>
+          <w:color w:val="4472C4" w:themeColor="accent1"/>
+          <w:sz w:val="21"/>
+          <w:szCs w:val="21"/>
+          <w:lang w:val="en-US"/>
+        </w:rPr>
+        <w:t>We also adopt the h</w:t>
+      </w:r>
+      <w:r>
+        <w:rPr>
+          <w:rFonts w:ascii="Segoe UI" w:hAnsi="Segoe UI" w:cs="Segoe UI"/>
+          <w:color w:val="4472C4" w:themeColor="accent1"/>
+          <w:sz w:val="21"/>
+          <w:szCs w:val="21"/>
+          <w:lang w:val="en-US"/>
+        </w:rPr>
+        <w:t>ypothesis of the small strains and displacements</w:t>
+      </w:r>
+      <w:r>
+        <w:rPr>
+          <w:rFonts w:ascii="Segoe UI" w:hAnsi="Segoe UI" w:cs="Segoe UI"/>
+          <w:color w:val="4472C4" w:themeColor="accent1"/>
+          <w:sz w:val="21"/>
+          <w:szCs w:val="21"/>
+          <w:lang w:val="en-US"/>
+        </w:rPr>
+        <w:t xml:space="preserve"> for the calculations.</w:t>
+      </w:r>
+    </w:p>
+    <w:p>
+      <w:pPr>
+        <w:rPr>
+          <w:rFonts w:ascii="Segoe UI" w:hAnsi="Segoe UI" w:cs="Segoe UI"/>
+          <w:sz w:val="21"/>
+          <w:szCs w:val="21"/>
+          <w:lang w:val="en-US"/>
+        </w:rPr>
+      </w:pPr>
+    </w:p>
+    <w:p>
+      <w:pPr>
+        <w:rPr>
+          <w:rFonts w:ascii="Segoe UI" w:hAnsi="Segoe UI" w:cs="Segoe UI"/>
+          <w:color w:val="000000"/>
+          <w:sz w:val="21"/>
+          <w:szCs w:val="21"/>
+          <w:lang w:val="en-US"/>
+        </w:rPr>
+      </w:pPr>
+      <w:r>
+        <w:rPr>
+          <w:rFonts w:ascii="Segoe UI" w:hAnsi="Segoe UI" w:cs="Segoe UI"/>
+          <w:sz w:val="21"/>
+          <w:szCs w:val="21"/>
+          <w:lang w:val="en-US"/>
+        </w:rPr>
+        <w:t>Page 3 of 28: “</w:t>
+      </w:r>
+      <w:r>
+        <w:rPr>
+          <w:rFonts w:ascii="Segoe UI" w:hAnsi="Segoe UI" w:cs="Segoe UI"/>
+          <w:sz w:val="21"/>
+          <w:szCs w:val="21"/>
+          <w:lang w:val="en-US"/>
+        </w:rPr>
+        <w:t>This model concern a serial association</w:t>
+      </w:r>
+      <w:r>
+        <w:rPr>
+          <w:rFonts w:ascii="Segoe UI" w:hAnsi="Segoe UI" w:cs="Segoe UI"/>
+          <w:sz w:val="21"/>
+          <w:szCs w:val="21"/>
+          <w:lang w:val="en-US"/>
+        </w:rPr>
+        <w:t>…”</w:t>
+      </w:r>
+      <w:r>
+        <w:rPr>
+          <w:rFonts w:ascii="Segoe UI" w:hAnsi="Segoe UI" w:cs="Segoe UI"/>
+          <w:sz w:val="21"/>
+          <w:szCs w:val="21"/>
+          <w:lang w:val="en-US"/>
+        </w:rPr>
+        <w:t xml:space="preserve"> </w:t>
+      </w:r>
+      <w:r>
+        <w:rPr>
+          <w:rFonts w:ascii="Segoe UI" w:hAnsi="Segoe UI" w:cs="Segoe UI"/>
+          <w:color w:val="000000"/>
+          <w:sz w:val="21"/>
+          <w:szCs w:val="21"/>
+          <w:lang w:val="en-US"/>
+        </w:rPr>
+        <w:t>concerns ?</w:t>
+      </w:r>
+    </w:p>
+    <w:p>
+      <w:pPr>
+        <w:rPr>
+          <w:rFonts w:ascii="Segoe UI" w:hAnsi="Segoe UI" w:cs="Segoe UI"/>
+          <w:color w:val="4472C4" w:themeColor="accent1"/>
+          <w:sz w:val="21"/>
+          <w:szCs w:val="21"/>
+          <w:lang w:val="en-US"/>
+        </w:rPr>
+      </w:pPr>
+      <w:r>
+        <w:rPr>
+          <w:rFonts w:ascii="Segoe UI" w:hAnsi="Segoe UI" w:cs="Segoe UI"/>
+          <w:color w:val="4472C4" w:themeColor="accent1"/>
+          <w:sz w:val="21"/>
+          <w:szCs w:val="21"/>
+          <w:lang w:val="en-US"/>
+        </w:rPr>
+        <w:t xml:space="preserve">This model is a </w:t>
+      </w:r>
+      <w:r>
+        <w:rPr>
+          <w:rFonts w:ascii="Segoe UI" w:hAnsi="Segoe UI" w:cs="Segoe UI"/>
+          <w:color w:val="4472C4" w:themeColor="accent1"/>
+          <w:sz w:val="21"/>
+          <w:szCs w:val="21"/>
+          <w:lang w:val="en-US"/>
+        </w:rPr>
+        <w:t>serial</w:t>
+      </w:r>
+      <w:r>
+        <w:rPr>
+          <w:rFonts w:ascii="Segoe UI" w:hAnsi="Segoe UI" w:cs="Segoe UI"/>
+          <w:color w:val="4472C4" w:themeColor="accent1"/>
+          <w:sz w:val="21"/>
+          <w:szCs w:val="21"/>
+          <w:lang w:val="en-US"/>
+        </w:rPr>
+        <w:t xml:space="preserve"> association of the plastic and viscoplastic constitutive models.</w:t>
+      </w:r>
+    </w:p>
+    <w:p>
+      <w:pPr>
+        <w:rPr>
+          <w:rFonts w:ascii="Segoe UI" w:hAnsi="Segoe UI" w:cs="Segoe UI"/>
+          <w:color w:val="000000"/>
+          <w:sz w:val="21"/>
+          <w:szCs w:val="21"/>
+          <w:lang w:val="en-US"/>
+        </w:rPr>
+      </w:pPr>
+    </w:p>
+    <w:p>
+      <w:pPr>
+        <w:rPr>
+          <w:rFonts w:ascii="Segoe UI" w:hAnsi="Segoe UI" w:cs="Segoe UI"/>
+          <w:color w:val="000000"/>
+          <w:sz w:val="21"/>
+          <w:szCs w:val="21"/>
+          <w:lang w:val="en-US"/>
+        </w:rPr>
+      </w:pPr>
+      <w:r>
+        <w:rPr>
+          <w:rFonts w:ascii="Segoe UI" w:hAnsi="Segoe UI" w:cs="Segoe UI"/>
+          <w:color w:val="000000"/>
+          <w:sz w:val="21"/>
+          <w:szCs w:val="21"/>
+          <w:lang w:val="en-US"/>
+        </w:rPr>
+        <w:t>Page 4 of 28: “</w:t>
+      </w:r>
+      <w:r>
+        <w:rPr>
+          <w:rFonts w:ascii="Segoe UI" w:hAnsi="Segoe UI" w:cs="Segoe UI"/>
+          <w:color w:val="000000"/>
+          <w:sz w:val="21"/>
+          <w:szCs w:val="21"/>
+          <w:lang w:val="en-US"/>
+        </w:rPr>
+        <w:t xml:space="preserve">multiplier and </w:t>
+      </w:r>
+      <w:r>
+        <w:rPr>
+          <w:rFonts w:ascii="Cambria Math" w:hAnsi="Cambria Math" w:cs="Cambria Math"/>
+          <w:color w:val="000000"/>
+          <w:sz w:val="21"/>
+          <w:szCs w:val="21"/>
+          <w:lang w:val="en-US"/>
+        </w:rPr>
+        <w:t>𝑔</w:t>
+      </w:r>
+      <w:r>
+        <w:rPr>
+          <w:rFonts w:ascii="Segoe UI" w:hAnsi="Segoe UI" w:cs="Segoe UI"/>
+          <w:color w:val="000000"/>
+          <w:sz w:val="21"/>
+          <w:szCs w:val="21"/>
+          <w:lang w:val="en-US"/>
+        </w:rPr>
+        <w:t xml:space="preserve"> is a potencial flow analogous to </w:t>
+      </w:r>
+      <w:r>
+        <w:rPr>
+          <w:rFonts w:ascii="Cambria Math" w:hAnsi="Cambria Math" w:cs="Cambria Math"/>
+          <w:color w:val="000000"/>
+          <w:sz w:val="21"/>
+          <w:szCs w:val="21"/>
+          <w:lang w:val="en-US"/>
+        </w:rPr>
+        <w:t>𝑓</w:t>
+      </w:r>
+      <w:r>
+        <w:rPr>
+          <w:rFonts w:ascii="Cambria Math" w:hAnsi="Cambria Math" w:cs="Cambria Math"/>
+          <w:color w:val="000000"/>
+          <w:sz w:val="21"/>
+          <w:szCs w:val="21"/>
+          <w:lang w:val="en-US"/>
+        </w:rPr>
+        <w:t xml:space="preserve">”  </w:t>
+      </w:r>
+      <w:r>
+        <w:rPr>
+          <w:rFonts w:ascii="Segoe UI" w:hAnsi="Segoe UI" w:cs="Segoe UI"/>
+          <w:color w:val="000000"/>
+          <w:sz w:val="21"/>
+          <w:szCs w:val="21"/>
+          <w:lang w:val="en-US"/>
+        </w:rPr>
+        <w:t>?</w:t>
+      </w:r>
+    </w:p>
+    <w:p>
+      <w:pPr>
+        <w:rPr>
+          <w:rFonts w:ascii="Segoe UI" w:hAnsi="Segoe UI" w:cs="Segoe UI"/>
+          <w:color w:val="4472C4" w:themeColor="accent1"/>
+          <w:sz w:val="21"/>
+          <w:szCs w:val="21"/>
+        </w:rPr>
+      </w:pPr>
+      <w:r>
+        <w:rPr>
+          <w:rFonts w:ascii="Segoe UI" w:hAnsi="Segoe UI" w:cs="Segoe UI"/>
+          <w:color w:val="4472C4" w:themeColor="accent1"/>
+          <w:sz w:val="21"/>
+          <w:szCs w:val="21"/>
+        </w:rPr>
+        <w:t>Potencial é geralmente a palavra que se usa para a função g</w:t>
+      </w:r>
+      <w:r>
+        <w:rPr>
+          <w:rFonts w:ascii="Segoe UI" w:hAnsi="Segoe UI" w:cs="Segoe UI"/>
+          <w:color w:val="4472C4" w:themeColor="accent1"/>
+          <w:sz w:val="21"/>
+          <w:szCs w:val="21"/>
+        </w:rPr>
+        <w:t xml:space="preserve"> na descrição da teoria da plasticidade</w:t>
+      </w:r>
+      <w:r>
+        <w:rPr>
+          <w:rFonts w:ascii="Segoe UI" w:hAnsi="Segoe UI" w:cs="Segoe UI"/>
+          <w:color w:val="4472C4" w:themeColor="accent1"/>
+          <w:sz w:val="21"/>
+          <w:szCs w:val="21"/>
+        </w:rPr>
+        <w:t>. Portanto, deixar assim.</w:t>
+      </w:r>
+    </w:p>
+    <w:p>
+      <w:pPr>
+        <w:rPr>
+          <w:rFonts w:ascii="Segoe UI" w:hAnsi="Segoe UI" w:cs="Segoe UI"/>
+          <w:color w:val="000000"/>
+          <w:sz w:val="21"/>
+          <w:szCs w:val="21"/>
+          <w:lang w:val="en-US"/>
+        </w:rPr>
+      </w:pPr>
+      <w:r>
+        <w:rPr>
+          <w:rFonts w:ascii="Segoe UI" w:hAnsi="Segoe UI" w:cs="Segoe UI"/>
+          <w:color w:val="000000"/>
+          <w:sz w:val="21"/>
+          <w:szCs w:val="21"/>
+          <w:lang w:val="en-US"/>
+        </w:rPr>
+        <w:t>Page 4 of 28: “</w:t>
+      </w:r>
+      <w:r>
+        <w:rPr>
+          <w:rFonts w:ascii="STIXGeneral-Regular" w:hAnsi="STIXGeneral-Regular" w:cs="STIXGeneral-Regular"/>
+          <w:sz w:val="20"/>
+          <w:szCs w:val="20"/>
+          <w:lang w:val="en-US"/>
+        </w:rPr>
+        <w:t>utilize the Perzyna model as follows</w:t>
+      </w:r>
+      <w:r>
+        <w:rPr>
+          <w:rFonts w:ascii="STIXGeneral-Regular" w:hAnsi="STIXGeneral-Regular" w:cs="STIXGeneral-Regular"/>
+          <w:sz w:val="20"/>
+          <w:szCs w:val="20"/>
+          <w:lang w:val="en-US"/>
+        </w:rPr>
+        <w:t xml:space="preserve">:” </w:t>
+      </w:r>
+      <w:r>
+        <w:rPr>
+          <w:rFonts w:ascii="Segoe UI" w:hAnsi="Segoe UI" w:cs="Segoe UI"/>
+          <w:color w:val="000000"/>
+          <w:sz w:val="21"/>
+          <w:szCs w:val="21"/>
+          <w:lang w:val="en-US"/>
+        </w:rPr>
+        <w:t>reference</w:t>
+      </w:r>
+    </w:p>
+    <w:p>
+      <w:pPr>
+        <w:rPr>
+          <w:rFonts w:ascii="Segoe UI" w:hAnsi="Segoe UI" w:cs="Segoe UI"/>
+          <w:color w:val="4472C4" w:themeColor="accent1"/>
+          <w:sz w:val="21"/>
+          <w:szCs w:val="21"/>
+        </w:rPr>
+      </w:pPr>
+      <w:r>
+        <w:rPr>
+          <w:rFonts w:ascii="Segoe UI" w:hAnsi="Segoe UI" w:cs="Segoe UI"/>
+          <w:color w:val="4472C4" w:themeColor="accent1"/>
+          <w:sz w:val="21"/>
+          <w:szCs w:val="21"/>
+        </w:rPr>
+        <w:t>Adicionar a referência inicial do modelo de Perzyna</w:t>
+      </w:r>
+      <w:r>
+        <w:rPr>
+          <w:rFonts w:ascii="Segoe UI" w:hAnsi="Segoe UI" w:cs="Segoe UI"/>
+          <w:color w:val="4472C4" w:themeColor="accent1"/>
+          <w:sz w:val="21"/>
+          <w:szCs w:val="21"/>
+        </w:rPr>
+        <w:t>.</w:t>
+      </w:r>
+    </w:p>
+    <w:p>
+      <w:pPr>
+        <w:rPr>
+          <w:rFonts w:ascii="Segoe UI" w:hAnsi="Segoe UI" w:cs="Segoe UI"/>
+          <w:color w:val="000000"/>
+          <w:sz w:val="21"/>
+          <w:szCs w:val="21"/>
+          <w:lang w:val="en-US"/>
+        </w:rPr>
+      </w:pPr>
+      <w:r>
+        <w:rPr>
+          <w:rFonts w:ascii="Segoe UI" w:hAnsi="Segoe UI" w:cs="Segoe UI"/>
+          <w:color w:val="000000"/>
+          <w:sz w:val="21"/>
+          <w:szCs w:val="21"/>
+          <w:lang w:val="en-US"/>
+        </w:rPr>
+        <w:t>Page 4 of 28: “</w:t>
+      </w:r>
+      <w:r>
+        <w:rPr>
+          <w:rFonts w:ascii="Segoe UI" w:hAnsi="Segoe UI" w:cs="Segoe UI"/>
+          <w:color w:val="000000"/>
+          <w:sz w:val="21"/>
+          <w:szCs w:val="21"/>
+          <w:lang w:val="en-US"/>
+        </w:rPr>
+        <w:t>In this study’s coupled</w:t>
+      </w:r>
+      <w:r>
+        <w:rPr>
+          <w:rFonts w:ascii="Segoe UI" w:hAnsi="Segoe UI" w:cs="Segoe UI"/>
+          <w:color w:val="000000"/>
+          <w:sz w:val="21"/>
+          <w:szCs w:val="21"/>
+          <w:lang w:val="en-US"/>
+        </w:rPr>
+        <w:t xml:space="preserve"> </w:t>
+      </w:r>
+      <w:r>
+        <w:rPr>
+          <w:rFonts w:ascii="Segoe UI" w:hAnsi="Segoe UI" w:cs="Segoe UI"/>
+          <w:color w:val="000000"/>
+          <w:sz w:val="21"/>
+          <w:szCs w:val="21"/>
+          <w:lang w:val="en-US"/>
+        </w:rPr>
+        <w:t>analysis,</w:t>
+      </w:r>
+      <w:r>
+        <w:rPr>
+          <w:rFonts w:ascii="Segoe UI" w:hAnsi="Segoe UI" w:cs="Segoe UI"/>
+          <w:color w:val="000000"/>
+          <w:sz w:val="21"/>
+          <w:szCs w:val="21"/>
+          <w:lang w:val="en-US"/>
+        </w:rPr>
+        <w:t>…” study’s?</w:t>
+      </w:r>
+    </w:p>
+    <w:p>
+      <w:pPr>
+        <w:rPr>
+          <w:rFonts w:ascii="Segoe UI" w:hAnsi="Segoe UI" w:cs="Segoe UI"/>
+          <w:color w:val="4472C4" w:themeColor="accent1"/>
+          <w:sz w:val="21"/>
+          <w:szCs w:val="21"/>
+          <w:lang w:val="en-US"/>
+        </w:rPr>
+      </w:pPr>
+      <w:r>
+        <w:rPr>
+          <w:rFonts w:ascii="Segoe UI" w:hAnsi="Segoe UI" w:cs="Segoe UI"/>
+          <w:color w:val="4472C4" w:themeColor="accent1"/>
+          <w:sz w:val="21"/>
+          <w:szCs w:val="21"/>
+          <w:lang w:val="en-US"/>
+        </w:rPr>
+        <w:t>In the coupled analysis of this study was adopted…</w:t>
+      </w:r>
+    </w:p>
+    <w:p>
+      <w:pPr>
+        <w:rPr>
+          <w:rFonts w:ascii="Segoe UI" w:hAnsi="Segoe UI" w:cs="Segoe UI"/>
+          <w:color w:val="000000"/>
+          <w:sz w:val="21"/>
+          <w:szCs w:val="21"/>
+          <w:lang w:val="en-US"/>
+        </w:rPr>
+      </w:pPr>
+      <w:r>
+        <w:rPr>
+          <w:rFonts w:ascii="Segoe UI" w:hAnsi="Segoe UI" w:cs="Segoe UI"/>
+          <w:color w:val="000000"/>
+          <w:sz w:val="21"/>
+          <w:szCs w:val="21"/>
+          <w:lang w:val="en-US"/>
+        </w:rPr>
+        <w:t>Page 5 of 28: “</w:t>
+      </w:r>
+      <w:r>
+        <w:rPr>
+          <w:rFonts w:ascii="Segoe UI" w:hAnsi="Segoe UI" w:cs="Segoe UI"/>
+          <w:color w:val="000000"/>
+          <w:sz w:val="21"/>
+          <w:szCs w:val="21"/>
+          <w:lang w:val="en-US"/>
+        </w:rPr>
+        <w:t>The CEB-FIP MC90 formulation</w:t>
+      </w:r>
+      <w:r>
+        <w:rPr>
+          <w:rFonts w:ascii="Segoe UI" w:hAnsi="Segoe UI" w:cs="Segoe UI"/>
+          <w:color w:val="000000"/>
+          <w:sz w:val="21"/>
+          <w:szCs w:val="21"/>
+          <w:lang w:val="en-US"/>
+        </w:rPr>
+        <w:t xml:space="preserve"> </w:t>
+      </w:r>
+      <w:r>
+        <w:rPr>
+          <w:rFonts w:ascii="Segoe UI" w:hAnsi="Segoe UI" w:cs="Segoe UI"/>
+          <w:color w:val="000000"/>
+          <w:sz w:val="21"/>
+          <w:szCs w:val="21"/>
+          <w:lang w:val="en-US"/>
+        </w:rPr>
+        <w:t>also [5] determines the shrinkage component.</w:t>
+      </w:r>
+      <w:r>
+        <w:rPr>
+          <w:rFonts w:ascii="Segoe UI" w:hAnsi="Segoe UI" w:cs="Segoe UI"/>
+          <w:color w:val="000000"/>
+          <w:sz w:val="21"/>
+          <w:szCs w:val="21"/>
+          <w:lang w:val="en-US"/>
+        </w:rPr>
+        <w:t xml:space="preserve">” </w:t>
+      </w:r>
+      <w:r>
+        <w:rPr>
+          <w:rFonts w:ascii="Segoe UI" w:hAnsi="Segoe UI" w:cs="Segoe UI"/>
+          <w:color w:val="000000"/>
+          <w:sz w:val="21"/>
+          <w:szCs w:val="21"/>
+          <w:lang w:val="en-US"/>
+        </w:rPr>
+        <w:t>you refer to what ?</w:t>
+      </w:r>
+    </w:p>
+    <w:p>
+      <w:pPr>
+        <w:rPr>
+          <w:rFonts w:ascii="Segoe UI" w:hAnsi="Segoe UI" w:cs="Segoe UI"/>
+          <w:color w:val="4472C4" w:themeColor="accent1"/>
+          <w:sz w:val="21"/>
+          <w:szCs w:val="21"/>
+          <w:lang w:val="en-US"/>
+        </w:rPr>
+      </w:pPr>
+      <w:r>
+        <w:rPr>
+          <w:rFonts w:ascii="Segoe UI" w:hAnsi="Segoe UI" w:cs="Segoe UI"/>
+          <w:color w:val="4472C4" w:themeColor="accent1"/>
+          <w:sz w:val="21"/>
+          <w:szCs w:val="21"/>
+          <w:lang w:val="en-US"/>
+        </w:rPr>
+        <w:t>The CEB-FIP MC90 formulation in [5] is used to describe the deformation of the shrinkage component.</w:t>
+      </w:r>
+    </w:p>
+    <w:p>
+      <w:pPr>
+        <w:rPr>
+          <w:rFonts w:ascii="Segoe UI" w:hAnsi="Segoe UI" w:cs="Segoe UI"/>
+          <w:color w:val="000000"/>
+          <w:sz w:val="21"/>
+          <w:szCs w:val="21"/>
+          <w:lang w:val="en-US"/>
+        </w:rPr>
+      </w:pPr>
+      <w:r>
+        <w:rPr>
+          <w:rFonts w:ascii="Segoe UI" w:hAnsi="Segoe UI" w:cs="Segoe UI"/>
+          <w:color w:val="000000"/>
+          <w:sz w:val="21"/>
+          <w:szCs w:val="21"/>
+          <w:lang w:val="en-US"/>
+        </w:rPr>
+        <w:t>Page 5 of 28: “…</w:t>
+      </w:r>
+      <w:r>
+        <w:rPr>
+          <w:rFonts w:ascii="Segoe UI" w:hAnsi="Segoe UI" w:cs="Segoe UI"/>
+          <w:color w:val="000000"/>
+          <w:sz w:val="21"/>
+          <w:szCs w:val="21"/>
+          <w:lang w:val="en-US"/>
+        </w:rPr>
+        <w:t>as shown in Fig. 3.</w:t>
+      </w:r>
+      <w:r>
+        <w:rPr>
+          <w:rFonts w:ascii="Segoe UI" w:hAnsi="Segoe UI" w:cs="Segoe UI"/>
+          <w:color w:val="000000"/>
+          <w:sz w:val="21"/>
+          <w:szCs w:val="21"/>
+          <w:lang w:val="en-US"/>
+        </w:rPr>
+        <w:t xml:space="preserve">” </w:t>
+      </w:r>
+      <w:r>
+        <w:rPr>
+          <w:rFonts w:ascii="Segoe UI" w:hAnsi="Segoe UI" w:cs="Segoe UI"/>
+          <w:color w:val="000000"/>
+          <w:sz w:val="21"/>
+          <w:szCs w:val="21"/>
+          <w:lang w:val="en-US"/>
+        </w:rPr>
+        <w:t>Is this a case study? i mean the twin tunell with gallery</w:t>
+      </w:r>
+    </w:p>
+    <w:p>
+      <w:pPr>
+        <w:rPr>
+          <w:rFonts w:ascii="Segoe UI" w:hAnsi="Segoe UI" w:cs="Segoe UI"/>
+          <w:color w:val="4472C4" w:themeColor="accent1"/>
+          <w:sz w:val="21"/>
+          <w:szCs w:val="21"/>
+        </w:rPr>
+      </w:pPr>
+      <w:r>
+        <w:rPr>
+          <w:rFonts w:ascii="Segoe UI" w:hAnsi="Segoe UI" w:cs="Segoe UI"/>
+          <w:color w:val="4472C4" w:themeColor="accent1"/>
+          <w:sz w:val="21"/>
+          <w:szCs w:val="21"/>
+        </w:rPr>
+        <w:t>Na verdade é uma r</w:t>
+      </w:r>
+      <w:r>
+        <w:rPr>
+          <w:rFonts w:ascii="Segoe UI" w:hAnsi="Segoe UI" w:cs="Segoe UI"/>
+          <w:color w:val="4472C4" w:themeColor="accent1"/>
+          <w:sz w:val="21"/>
+          <w:szCs w:val="21"/>
+        </w:rPr>
+        <w:t>epresentação geral do domínio, de forma parametrizada, que será usada para estudos.</w:t>
+      </w:r>
+    </w:p>
+    <w:p>
+      <w:pPr>
+        <w:rPr>
+          <w:rFonts w:ascii="Segoe UI" w:hAnsi="Segoe UI" w:cs="Segoe UI"/>
+          <w:color w:val="000000"/>
+          <w:sz w:val="21"/>
+          <w:szCs w:val="21"/>
+          <w:lang w:val="en-US"/>
+        </w:rPr>
+      </w:pPr>
+      <w:r>
+        <w:rPr>
+          <w:rFonts w:ascii="Segoe UI" w:hAnsi="Segoe UI" w:cs="Segoe UI"/>
+          <w:color w:val="000000"/>
+          <w:sz w:val="21"/>
+          <w:szCs w:val="21"/>
+          <w:lang w:val="en-US"/>
+        </w:rPr>
+        <w:t xml:space="preserve">Page 5 of 28: “Figure 3: Problem domain” </w:t>
+      </w:r>
+      <w:r>
+        <w:rPr>
+          <w:rFonts w:ascii="Segoe UI" w:hAnsi="Segoe UI" w:cs="Segoe UI"/>
+          <w:color w:val="000000"/>
+          <w:sz w:val="21"/>
+          <w:szCs w:val="21"/>
+          <w:lang w:val="en-US"/>
+        </w:rPr>
+        <w:t>please provide some fundamental dimensions as the reader is able to find out how large, in general, the domain is</w:t>
+      </w:r>
+      <w:r>
+        <w:rPr>
+          <w:rFonts w:ascii="Segoe UI" w:hAnsi="Segoe UI" w:cs="Segoe UI"/>
+          <w:color w:val="000000"/>
+          <w:sz w:val="21"/>
+          <w:szCs w:val="21"/>
+          <w:lang w:val="en-US"/>
+        </w:rPr>
+        <w:t>.</w:t>
+      </w:r>
+    </w:p>
+    <w:p>
+      <w:pPr>
+        <w:rPr>
+          <w:rFonts w:ascii="Segoe UI" w:hAnsi="Segoe UI" w:cs="Segoe UI"/>
+          <w:color w:val="4472C4" w:themeColor="accent1"/>
+          <w:sz w:val="21"/>
+          <w:szCs w:val="21"/>
+        </w:rPr>
+      </w:pPr>
+      <w:r>
+        <w:rPr>
+          <w:rFonts w:ascii="Segoe UI" w:hAnsi="Segoe UI" w:cs="Segoe UI"/>
+          <w:color w:val="4472C4" w:themeColor="accent1"/>
+          <w:sz w:val="21"/>
+          <w:szCs w:val="21"/>
+        </w:rPr>
+        <w:lastRenderedPageBreak/>
+        <w:t>Deixar claro que o domínio está parametrizado em função do raio do túnel.</w:t>
+      </w:r>
+      <w:r>
+        <w:rPr>
+          <w:rFonts w:ascii="Segoe UI" w:hAnsi="Segoe UI" w:cs="Segoe UI"/>
+          <w:color w:val="4472C4" w:themeColor="accent1"/>
+          <w:sz w:val="21"/>
+          <w:szCs w:val="21"/>
+        </w:rPr>
+        <w:t xml:space="preserve"> A ideia é ter um domínio grande o suficiente capaz de representar o campo de deformações sem ter a influência do contorno.</w:t>
+      </w:r>
+    </w:p>
+    <w:p>
+      <w:pPr>
+        <w:rPr>
+          <w:rFonts w:ascii="Segoe UI" w:hAnsi="Segoe UI" w:cs="Segoe UI"/>
+          <w:sz w:val="21"/>
+          <w:szCs w:val="21"/>
+          <w:lang w:val="en-US"/>
+        </w:rPr>
+      </w:pPr>
+      <w:r>
+        <w:rPr>
+          <w:rFonts w:ascii="Segoe UI" w:hAnsi="Segoe UI" w:cs="Segoe UI"/>
+          <w:color w:val="000000"/>
+          <w:sz w:val="21"/>
+          <w:szCs w:val="21"/>
+          <w:lang w:val="en-US"/>
+        </w:rPr>
+        <w:t xml:space="preserve">Page 6 of 28: </w:t>
+      </w:r>
+      <w:r>
+        <w:rPr>
+          <w:rFonts w:ascii="Segoe UI" w:hAnsi="Segoe UI" w:cs="Segoe UI"/>
+          <w:color w:val="000000"/>
+          <w:sz w:val="21"/>
+          <w:szCs w:val="21"/>
+          <w:lang w:val="en-US"/>
+        </w:rPr>
+        <w:t>have you verified the correctness of mesh density? I mean have you done some preliminary analyses to verify the mesh density is OK ?</w:t>
+      </w:r>
+    </w:p>
+    <w:p>
+      <w:pPr>
+        <w:rPr>
+          <w:rFonts w:ascii="Segoe UI" w:hAnsi="Segoe UI" w:cs="Segoe UI"/>
+          <w:color w:val="4472C4" w:themeColor="accent1"/>
+          <w:sz w:val="21"/>
+          <w:szCs w:val="21"/>
+          <w:lang w:val="en-US"/>
+        </w:rPr>
+      </w:pPr>
+      <w:r>
+        <w:rPr>
+          <w:rFonts w:ascii="Segoe UI" w:hAnsi="Segoe UI" w:cs="Segoe UI"/>
+          <w:color w:val="4472C4" w:themeColor="accent1"/>
+          <w:sz w:val="21"/>
+          <w:szCs w:val="21"/>
+        </w:rPr>
+        <w:t xml:space="preserve">Sim. Isso foi feito e inclusive validado com a comparação da solução analítica. </w:t>
+      </w:r>
+      <w:r>
+        <w:rPr>
+          <w:rFonts w:ascii="Segoe UI" w:hAnsi="Segoe UI" w:cs="Segoe UI"/>
+          <w:color w:val="4472C4" w:themeColor="accent1"/>
+          <w:sz w:val="21"/>
+          <w:szCs w:val="21"/>
+        </w:rPr>
+        <w:t>Está escrito no primeiro parágrafo do capítulo 6.</w:t>
+      </w:r>
+      <w:r>
+        <w:rPr>
+          <w:rFonts w:ascii="Segoe UI" w:hAnsi="Segoe UI" w:cs="Segoe UI"/>
+          <w:color w:val="4472C4" w:themeColor="accent1"/>
+          <w:sz w:val="21"/>
+          <w:szCs w:val="21"/>
+        </w:rPr>
+        <w:t xml:space="preserve"> </w:t>
+      </w:r>
+      <w:r>
+        <w:rPr>
+          <w:rFonts w:ascii="Segoe UI" w:hAnsi="Segoe UI" w:cs="Segoe UI"/>
+          <w:color w:val="4472C4" w:themeColor="accent1"/>
+          <w:sz w:val="21"/>
+          <w:szCs w:val="21"/>
+          <w:lang w:val="en-US"/>
+        </w:rPr>
+        <w:t>Talvez deixar isso mais claro ne</w:t>
+      </w:r>
+      <w:r>
+        <w:rPr>
+          <w:rFonts w:ascii="Segoe UI" w:hAnsi="Segoe UI" w:cs="Segoe UI"/>
+          <w:color w:val="4472C4" w:themeColor="accent1"/>
+          <w:sz w:val="21"/>
+          <w:szCs w:val="21"/>
+          <w:lang w:val="en-US"/>
+        </w:rPr>
+        <w:t>sse momento da leitura.</w:t>
+      </w:r>
+    </w:p>
+    <w:p>
+      <w:pPr>
+        <w:rPr>
+          <w:rFonts w:ascii="Segoe UI" w:hAnsi="Segoe UI" w:cs="Segoe UI"/>
+          <w:color w:val="000000"/>
+          <w:sz w:val="21"/>
+          <w:szCs w:val="21"/>
+          <w:lang w:val="en-US"/>
+        </w:rPr>
+      </w:pPr>
+      <w:r>
+        <w:rPr>
+          <w:rFonts w:ascii="Segoe UI" w:hAnsi="Segoe UI" w:cs="Segoe UI"/>
+          <w:color w:val="000000"/>
+          <w:sz w:val="21"/>
+          <w:szCs w:val="21"/>
+          <w:lang w:val="en-US"/>
+        </w:rPr>
+        <w:t>Page 6 of 28: “</w:t>
+      </w:r>
+      <w:r>
+        <w:rPr>
+          <w:rFonts w:ascii="Segoe UI" w:hAnsi="Segoe UI" w:cs="Segoe UI"/>
+          <w:color w:val="000000"/>
+          <w:sz w:val="21"/>
+          <w:szCs w:val="21"/>
+          <w:lang w:val="en-US"/>
+        </w:rPr>
+        <w:t xml:space="preserve">we apply the initial stress condition </w:t>
+      </w:r>
+      <w:r>
+        <w:rPr>
+          <w:rFonts w:ascii="Cambria Math" w:hAnsi="Cambria Math" w:cs="Cambria Math"/>
+          <w:color w:val="000000"/>
+          <w:sz w:val="21"/>
+          <w:szCs w:val="21"/>
+          <w:lang w:val="en-US"/>
+        </w:rPr>
+        <w:t>𝝈</w:t>
+      </w:r>
+      <w:r>
+        <w:rPr>
+          <w:rFonts w:ascii="Segoe UI" w:hAnsi="Segoe UI" w:cs="Segoe UI"/>
+          <w:color w:val="000000"/>
+          <w:sz w:val="21"/>
+          <w:szCs w:val="21"/>
+          <w:lang w:val="en-US"/>
+        </w:rPr>
+        <w:t>0 = −</w:t>
+      </w:r>
+      <w:r>
+        <w:rPr>
+          <w:rFonts w:ascii="Cambria Math" w:hAnsi="Cambria Math" w:cs="Cambria Math"/>
+          <w:color w:val="000000"/>
+          <w:sz w:val="21"/>
+          <w:szCs w:val="21"/>
+          <w:lang w:val="en-US"/>
+        </w:rPr>
+        <w:t>𝑝𝟏</w:t>
+      </w:r>
+      <w:r>
+        <w:rPr>
+          <w:rFonts w:ascii="Segoe UI" w:hAnsi="Segoe UI" w:cs="Segoe UI"/>
+          <w:color w:val="000000"/>
+          <w:sz w:val="21"/>
+          <w:szCs w:val="21"/>
+          <w:lang w:val="en-US"/>
+        </w:rPr>
+        <w:t xml:space="preserve"> at</w:t>
+      </w:r>
+      <w:r>
+        <w:rPr>
+          <w:rFonts w:ascii="Segoe UI" w:hAnsi="Segoe UI" w:cs="Segoe UI"/>
+          <w:color w:val="000000"/>
+          <w:sz w:val="21"/>
+          <w:szCs w:val="21"/>
+          <w:lang w:val="en-US"/>
+        </w:rPr>
+        <w:t>…”</w:t>
+      </w:r>
+      <w:r>
+        <w:rPr>
+          <w:lang w:val="en-US"/>
+        </w:rPr>
+        <w:t xml:space="preserve"> </w:t>
+      </w:r>
+      <w:r>
+        <w:rPr>
+          <w:rFonts w:ascii="Segoe UI" w:hAnsi="Segoe UI" w:cs="Segoe UI"/>
+          <w:color w:val="000000"/>
+          <w:sz w:val="21"/>
+          <w:szCs w:val="21"/>
+          <w:lang w:val="en-US"/>
+        </w:rPr>
+        <w:t>please elaborate this initial stress condition - how you calculate this? And where exactly it is prescribed?</w:t>
+      </w:r>
+    </w:p>
+    <w:p>
+      <w:pPr>
+        <w:rPr>
+          <w:rFonts w:ascii="Segoe UI" w:hAnsi="Segoe UI" w:cs="Segoe UI"/>
+          <w:color w:val="000000"/>
+          <w:sz w:val="21"/>
+          <w:szCs w:val="21"/>
+          <w:lang w:val="en-US"/>
+        </w:rPr>
+      </w:pPr>
+    </w:p>
+    <w:p>
+      <w:pPr>
+        <w:rPr>
+          <w:rFonts w:ascii="Segoe UI" w:hAnsi="Segoe UI" w:cs="Segoe UI"/>
+          <w:color w:val="000000"/>
+          <w:sz w:val="21"/>
+          <w:szCs w:val="21"/>
+          <w:lang w:val="en-US"/>
+        </w:rPr>
+      </w:pPr>
+    </w:p>
+    <w:p>
+      <w:pPr>
+        <w:rPr>
+          <w:rFonts w:ascii="Segoe UI" w:hAnsi="Segoe UI" w:cs="Segoe UI"/>
+          <w:color w:val="000000"/>
+          <w:sz w:val="21"/>
+          <w:szCs w:val="21"/>
+          <w:lang w:val="en-US"/>
+        </w:rPr>
+      </w:pPr>
+      <w:r>
+        <w:rPr>
+          <w:rFonts w:ascii="Segoe UI" w:hAnsi="Segoe UI" w:cs="Segoe UI"/>
+          <w:color w:val="000000"/>
+          <w:sz w:val="21"/>
+          <w:szCs w:val="21"/>
+          <w:lang w:val="en-US"/>
+        </w:rPr>
+        <w:t xml:space="preserve"> </w:t>
+      </w:r>
+    </w:p>
+    <w:p>
+      <w:pPr>
+        <w:rPr>
+          <w:lang w:val="en-US"/>
+        </w:rPr>
+      </w:pPr>
+      <w:r>
+        <w:rPr>
+          <w:rFonts w:ascii="Segoe UI" w:hAnsi="Segoe UI" w:cs="Segoe UI"/>
+          <w:color w:val="000000"/>
+          <w:sz w:val="21"/>
+          <w:szCs w:val="21"/>
+          <w:lang w:val="en-US"/>
+        </w:rPr>
+        <w:t>Page 6 of 28: “…</w:t>
+      </w:r>
+      <w:r>
+        <w:rPr>
+          <w:lang w:val="en-US"/>
+        </w:rPr>
+        <w:t>thickness of the lining.</w:t>
+      </w:r>
+      <w:r>
+        <w:rPr>
+          <w:lang w:val="en-US"/>
+        </w:rPr>
+        <w:t xml:space="preserve">” </w:t>
+      </w:r>
+      <w:r>
+        <w:rPr>
+          <w:lang w:val="en-US"/>
+        </w:rPr>
+        <w:t>How the lining is modelled?</w:t>
+      </w:r>
+      <w:r>
+        <w:rPr>
+          <w:lang w:val="en-US"/>
+        </w:rPr>
+        <w:t xml:space="preserve"> </w:t>
+      </w:r>
+      <w:r>
+        <w:rPr>
+          <w:lang w:val="en-US"/>
+        </w:rPr>
+        <w:t>Classicla elements or maybe beam elements? is there any interface between lining and ground? Is lining only elastic? Elaborate this...</w:t>
+      </w:r>
+    </w:p>
+    <w:p>
+      <w:pPr>
+        <w:rPr>
+          <w:lang w:val="en-US"/>
+        </w:rPr>
+      </w:pPr>
+    </w:p>
+    <w:p>
+      <w:pPr>
+        <w:rPr>
+          <w:lang w:val="en-US"/>
+        </w:rPr>
+      </w:pPr>
+      <w:r>
+        <w:rPr>
+          <w:lang w:val="en-US"/>
+        </w:rPr>
+        <w:t>Page 7 of 28: “…</w:t>
+      </w:r>
+      <w:r>
+        <w:rPr>
+          <w:lang w:val="en-US"/>
+        </w:rPr>
+        <w:t xml:space="preserve">is the influence of the spacing </w:t>
+      </w:r>
+      <w:r>
+        <w:rPr>
+          <w:rFonts w:ascii="Cambria Math" w:hAnsi="Cambria Math" w:cs="Cambria Math"/>
+          <w:lang w:val="en-US"/>
+        </w:rPr>
+        <w:t>𝑑</w:t>
+      </w:r>
+      <w:r>
+        <w:rPr>
+          <w:lang w:val="en-US"/>
+        </w:rPr>
+        <w:t>1 between longitudinal tunnels of</w:t>
+      </w:r>
+      <w:r>
+        <w:rPr>
+          <w:lang w:val="en-US"/>
+        </w:rPr>
+        <w:t xml:space="preserve"> </w:t>
+      </w:r>
+      <w:r>
+        <w:rPr>
+          <w:lang w:val="en-US"/>
+        </w:rPr>
+        <w:t>the twin tunnel.</w:t>
+      </w:r>
+      <w:r>
+        <w:rPr>
+          <w:lang w:val="en-US"/>
+        </w:rPr>
+        <w:t xml:space="preserve">” </w:t>
+      </w:r>
+      <w:r>
+        <w:rPr>
+          <w:rFonts w:ascii="Segoe UI" w:hAnsi="Segoe UI" w:cs="Segoe UI"/>
+          <w:color w:val="000000"/>
+          <w:sz w:val="21"/>
+          <w:szCs w:val="21"/>
+          <w:lang w:val="en-US"/>
+        </w:rPr>
+        <w:t>influence on...what ?</w:t>
+      </w:r>
+    </w:p>
+    <w:p>
+      <w:pPr>
+        <w:rPr>
+          <w:lang w:val="en-US"/>
+        </w:rPr>
+      </w:pPr>
+    </w:p>
+    <w:p>
+      <w:pPr>
+        <w:rPr>
+          <w:lang w:val="en-US"/>
+        </w:rPr>
+      </w:pPr>
+      <w:r>
+        <w:rPr>
+          <w:lang w:val="en-US"/>
+        </w:rPr>
+        <w:t xml:space="preserve">Page 10 of 28: In Table 1 Ri = 1. </w:t>
+      </w:r>
+      <w:r>
+        <w:rPr>
+          <w:lang w:val="en-US"/>
+        </w:rPr>
+        <w:t>As I understand well, the radius of the main tunnels is 1 meter? So the diameter is only 2 meters? In relation to engineering practice what kind of tunnel it is? This is too small to represent for example road or railway tunnels.</w:t>
+      </w:r>
+    </w:p>
+    <w:p>
+      <w:pPr>
+        <w:rPr>
+          <w:lang w:val="en-US"/>
+        </w:rPr>
+      </w:pPr>
+    </w:p>
+    <w:p>
+      <w:pPr>
+        <w:rPr>
+          <w:lang w:val="en-US"/>
+        </w:rPr>
+      </w:pPr>
+      <w:r>
+        <w:rPr>
+          <w:lang w:val="en-US"/>
+        </w:rPr>
+        <w:t xml:space="preserve">Page 10 of 28: In Table 1 Thickness of the lining e1. </w:t>
+      </w:r>
+      <w:r>
+        <w:rPr>
+          <w:lang w:val="en-US"/>
+        </w:rPr>
+        <w:t>I can't find any information what kind of lining is that? Concrete? What is the method of tunneling that you assume here? This must be included in the paper</w:t>
+      </w:r>
+      <w:r>
+        <w:rPr>
+          <w:lang w:val="en-US"/>
+        </w:rPr>
+        <w:t>.</w:t>
+      </w:r>
+    </w:p>
+    <w:p>
+      <w:pPr>
+        <w:rPr>
+          <w:lang w:val="en-US"/>
+        </w:rPr>
+      </w:pPr>
+    </w:p>
+    <w:p>
+      <w:pPr>
+        <w:rPr>
+          <w:lang w:val="en-US"/>
+        </w:rPr>
+      </w:pPr>
+      <w:r>
+        <w:rPr>
+          <w:lang w:val="en-US"/>
+        </w:rPr>
+        <w:t>Page 11 of 28: “…</w:t>
+      </w:r>
+      <w:r>
+        <w:rPr>
+          <w:lang w:val="en-US"/>
+        </w:rPr>
+        <w:t xml:space="preserve">solution considering </w:t>
+      </w:r>
+      <w:r>
+        <w:rPr>
+          <w:rFonts w:ascii="Cambria Math" w:hAnsi="Cambria Math" w:cs="Cambria Math"/>
+          <w:lang w:val="en-US"/>
+        </w:rPr>
+        <w:t>𝑅𝑖</w:t>
+      </w:r>
+      <w:r>
+        <w:rPr>
+          <w:lang w:val="en-US"/>
+        </w:rPr>
+        <w:t xml:space="preserve"> = 4 m</w:t>
+      </w:r>
+      <w:r>
+        <w:rPr>
+          <w:lang w:val="en-US"/>
+        </w:rPr>
+        <w:t xml:space="preserve">”. </w:t>
+      </w:r>
+      <w:r>
+        <w:rPr>
+          <w:lang w:val="en-US"/>
+        </w:rPr>
+        <w:t>in table above it is 1 meter ?</w:t>
+      </w:r>
+    </w:p>
+    <w:p>
+      <w:pPr>
+        <w:rPr>
+          <w:lang w:val="en-US"/>
+        </w:rPr>
+      </w:pPr>
+    </w:p>
+    <w:p>
+      <w:pPr>
+        <w:rPr>
+          <w:lang w:val="en-US"/>
+        </w:rPr>
+      </w:pPr>
+      <w:r>
+        <w:rPr>
+          <w:lang w:val="en-US"/>
+        </w:rPr>
+        <w:t xml:space="preserve">Page 12 of 28: </w:t>
+      </w:r>
+      <w:r>
+        <w:rPr>
+          <w:lang w:val="en-US"/>
+        </w:rPr>
+        <w:t xml:space="preserve">for the case with </w:t>
+      </w:r>
+      <w:r>
+        <w:rPr>
+          <w:rFonts w:ascii="Cambria Math" w:hAnsi="Cambria Math" w:cs="Cambria Math"/>
+          <w:lang w:val="en-US"/>
+        </w:rPr>
+        <w:t>𝑐</w:t>
+      </w:r>
+      <w:r>
+        <w:rPr>
+          <w:lang w:val="en-US"/>
+        </w:rPr>
+        <w:t xml:space="preserve"> = 5 MPa, </w:t>
+      </w:r>
+      <w:r>
+        <w:rPr>
+          <w:rFonts w:ascii="Cambria Math" w:hAnsi="Cambria Math" w:cs="Cambria Math"/>
+          <w:lang w:val="en-US"/>
+        </w:rPr>
+        <w:t>𝑑</w:t>
+      </w:r>
+      <w:r>
+        <w:rPr>
+          <w:lang w:val="en-US"/>
+        </w:rPr>
+        <w:t xml:space="preserve">1 = 5 m, </w:t>
+      </w:r>
+      <w:r>
+        <w:rPr>
+          <w:rFonts w:ascii="Cambria Math" w:hAnsi="Cambria Math" w:cs="Cambria Math"/>
+          <w:lang w:val="en-US"/>
+        </w:rPr>
+        <w:t>𝜎𝑥</w:t>
+      </w:r>
+      <w:r>
+        <w:rPr>
+          <w:lang w:val="en-US"/>
+        </w:rPr>
+        <w:t xml:space="preserve"> = </w:t>
+      </w:r>
+      <w:r>
+        <w:rPr>
+          <w:rFonts w:ascii="Cambria Math" w:hAnsi="Cambria Math" w:cs="Cambria Math"/>
+          <w:lang w:val="en-US"/>
+        </w:rPr>
+        <w:t>𝜎𝑦</w:t>
+      </w:r>
+      <w:r>
+        <w:rPr>
+          <w:lang w:val="en-US"/>
+        </w:rPr>
+        <w:t xml:space="preserve"> = 30 MPa</w:t>
+      </w:r>
+      <w:r>
+        <w:rPr>
+          <w:lang w:val="en-US"/>
+        </w:rPr>
+        <w:t xml:space="preserve">. </w:t>
+      </w:r>
+      <w:r>
+        <w:rPr>
+          <w:lang w:val="en-US"/>
+        </w:rPr>
+        <w:t>is it the boundary condition p?</w:t>
+      </w:r>
+    </w:p>
+    <w:p>
+      <w:pPr>
+        <w:rPr>
+          <w:lang w:val="en-US"/>
+        </w:rPr>
+      </w:pPr>
+    </w:p>
+    <w:p>
+      <w:pPr>
+        <w:rPr>
+          <w:lang w:val="en-US"/>
+        </w:rPr>
+      </w:pPr>
+      <w:r>
+        <w:rPr>
+          <w:lang w:val="en-US"/>
+        </w:rPr>
+        <w:t>Page 13 of 28: “…</w:t>
+      </w:r>
+      <w:r>
+        <w:rPr>
+          <w:lang w:val="en-US"/>
+        </w:rPr>
+        <w:t>an isotropic initial stress state of 9 MPa is considered</w:t>
+      </w:r>
+      <w:r>
+        <w:rPr>
+          <w:lang w:val="en-US"/>
+        </w:rPr>
+        <w:t xml:space="preserve">…” </w:t>
+      </w:r>
+      <w:r>
+        <w:rPr>
+          <w:lang w:val="en-US"/>
+        </w:rPr>
+        <w:t>it is assumption? or a consequence of something?</w:t>
+      </w:r>
+    </w:p>
+    <w:p>
+      <w:pPr>
+        <w:rPr>
+          <w:lang w:val="en-US"/>
+        </w:rPr>
+      </w:pPr>
+    </w:p>
+    <w:p>
+      <w:pPr>
+        <w:rPr>
+          <w:lang w:val="en-US"/>
+        </w:rPr>
+      </w:pPr>
+      <w:r>
+        <w:rPr>
+          <w:lang w:val="en-US"/>
+        </w:rPr>
+        <w:lastRenderedPageBreak/>
+        <w:t>Page 13 of 28: “…</w:t>
+      </w:r>
+      <w:r>
+        <w:rPr>
+          <w:lang w:val="en-US"/>
+        </w:rPr>
+        <w:t>and the excavation speed is 12.5</w:t>
+      </w:r>
+      <w:r>
+        <w:rPr>
+          <w:lang w:val="en-US"/>
+        </w:rPr>
+        <w:t xml:space="preserve"> </w:t>
+      </w:r>
+      <w:r>
+        <w:rPr>
+          <w:lang w:val="en-US"/>
+        </w:rPr>
+        <w:t>m/day</w:t>
+      </w:r>
+      <w:r>
+        <w:rPr>
+          <w:lang w:val="en-US"/>
+        </w:rPr>
+        <w:t>”</w:t>
+      </w:r>
+      <w:r>
+        <w:rPr>
+          <w:lang w:val="en-US"/>
+        </w:rPr>
+        <w:t xml:space="preserve">. </w:t>
+      </w:r>
+      <w:r>
+        <w:rPr>
+          <w:lang w:val="en-US"/>
+        </w:rPr>
+        <w:t>which method of tunneling is assumed?</w:t>
+      </w:r>
+      <w:r>
+        <w:rPr>
+          <w:lang w:val="en-US"/>
+        </w:rPr>
+        <w:t xml:space="preserve"> </w:t>
+      </w:r>
+      <w:r>
+        <w:rPr>
+          <w:lang w:val="en-US"/>
+        </w:rPr>
+        <w:t>This is connected also with the lining - is it final or temporary one ?</w:t>
+      </w:r>
+    </w:p>
+    <w:p>
+      <w:pPr>
+        <w:rPr>
+          <w:lang w:val="en-US"/>
+        </w:rPr>
+      </w:pPr>
+    </w:p>
+    <w:p>
+      <w:pPr>
+        <w:rPr>
+          <w:lang w:val="en-US"/>
+        </w:rPr>
+      </w:pPr>
+      <w:r>
+        <w:rPr>
+          <w:lang w:val="en-US"/>
+        </w:rPr>
+        <w:t xml:space="preserve">Page 14 of 28: Table 2. Fictitious thickness. </w:t>
+      </w:r>
+      <w:r>
+        <w:rPr>
+          <w:lang w:val="en-US"/>
+        </w:rPr>
+        <w:t>what do you mean by fictitious ?</w:t>
+      </w:r>
+    </w:p>
+    <w:p>
+      <w:pPr>
+        <w:rPr>
+          <w:lang w:val="en-US"/>
+        </w:rPr>
+      </w:pPr>
+    </w:p>
+    <w:p>
+      <w:pPr>
+        <w:rPr>
+          <w:lang w:val="en-US"/>
+        </w:rPr>
+      </w:pPr>
+      <w:r>
+        <w:rPr>
+          <w:lang w:val="en-US"/>
+        </w:rPr>
+        <w:t xml:space="preserve">Page 14 of 28: </w:t>
+      </w:r>
+      <w:r>
+        <w:rPr>
+          <w:lang w:val="en-US"/>
+        </w:rPr>
+        <w:t>• Observation 1: All the results presented in the following analyses pertain to the point located at the top of the</w:t>
+      </w:r>
+      <w:r>
+        <w:rPr>
+          <w:lang w:val="en-US"/>
+        </w:rPr>
+        <w:t xml:space="preserve"> </w:t>
+      </w:r>
+      <w:r>
+        <w:rPr>
+          <w:lang w:val="en-US"/>
+        </w:rPr>
+        <w:t>tunnel section (crown), and we will monitor its convergence throughout the excavation process. Fig. 14 presents</w:t>
+      </w:r>
+      <w:r>
+        <w:rPr>
+          <w:lang w:val="en-US"/>
+        </w:rPr>
+        <w:t xml:space="preserve"> </w:t>
+      </w:r>
+      <w:r>
+        <w:rPr>
+          <w:lang w:val="en-US"/>
+        </w:rPr>
+        <w:t>this point. Likewise, we will only analyze the convergence of the point located at the crown of the gallery.</w:t>
+      </w:r>
+    </w:p>
+    <w:p>
+      <w:pPr>
+        <w:rPr>
+          <w:lang w:val="en-US"/>
+        </w:rPr>
+      </w:pPr>
+      <w:r>
+        <w:rPr>
+          <w:lang w:val="en-US"/>
+        </w:rPr>
+        <w:t>not sure it is observation - rather your assumption</w:t>
+      </w:r>
+      <w:r>
+        <w:rPr>
+          <w:lang w:val="en-US"/>
+        </w:rPr>
+        <w:t xml:space="preserve">. </w:t>
+      </w:r>
+      <w:r>
+        <w:rPr>
+          <w:lang w:val="en-US"/>
+        </w:rPr>
+        <w:t>but why you do not want to monitor all displacement profile ? Or the convergence in chosen points on two oppoiste points of the profile? It is as we usually do in practice. Monintoring of just one point on the profile is not sufficient information in my opinion.</w:t>
+      </w:r>
+    </w:p>
+    <w:p>
+      <w:pPr>
+        <w:rPr>
+          <w:lang w:val="en-US"/>
+        </w:rPr>
+      </w:pPr>
+    </w:p>
+    <w:p>
+      <w:pPr>
+        <w:rPr>
+          <w:lang w:val="en-US"/>
+        </w:rPr>
+      </w:pPr>
+      <w:r>
+        <w:rPr>
+          <w:lang w:val="en-US"/>
+        </w:rPr>
+        <w:t>Page 21 of 28: “This Figure shows”</w:t>
+      </w:r>
+    </w:p>
+    <w:p>
+      <w:pPr>
+        <w:rPr>
+          <w:lang w:val="en-US"/>
+        </w:rPr>
+      </w:pPr>
+    </w:p>
+    <w:p>
+      <w:pPr>
+        <w:rPr>
+          <w:lang w:val="en-US"/>
+        </w:rPr>
+      </w:pPr>
+      <w:r>
+        <w:rPr>
+          <w:lang w:val="en-US"/>
+        </w:rPr>
+        <w:t>Page 21 of 28: “</w:t>
+      </w:r>
+      <w:r>
+        <w:rPr>
+          <w:lang w:val="en-US"/>
+        </w:rPr>
+        <w:t>…without gallary”</w:t>
+      </w:r>
+    </w:p>
+    <w:p>
+      <w:pPr>
+        <w:rPr>
+          <w:lang w:val="en-US"/>
+        </w:rPr>
+      </w:pPr>
+    </w:p>
+    <w:p>
+      <w:pPr>
+        <w:rPr>
+          <w:lang w:val="en-US"/>
+        </w:rPr>
+      </w:pPr>
+      <w:r>
+        <w:rPr>
+          <w:lang w:val="en-US"/>
+        </w:rPr>
+        <w:t>Page 27 of 28: “</w:t>
+      </w:r>
+      <w:r>
+        <w:rPr>
+          <w:lang w:val="en-US"/>
+        </w:rPr>
+        <w:t>The fundamental role of the stiffness of the concrete lining in the convergence profile of twin tunnels is understood</w:t>
+      </w:r>
+      <w:r>
+        <w:rPr>
+          <w:lang w:val="en-US"/>
+        </w:rPr>
+        <w:t xml:space="preserve"> </w:t>
+      </w:r>
+      <w:r>
+        <w:rPr>
+          <w:lang w:val="en-US"/>
+        </w:rPr>
+        <w:t>from the analyses. Depending on the value of this stiffness, it is possible to condition the restriction of viscous effects</w:t>
+      </w:r>
+      <w:r>
+        <w:rPr>
+          <w:lang w:val="en-US"/>
+        </w:rPr>
+        <w:t xml:space="preserve"> </w:t>
+      </w:r>
+      <w:r>
+        <w:rPr>
+          <w:lang w:val="en-US"/>
+        </w:rPr>
+        <w:t>that tend to manifest over</w:t>
+      </w:r>
+      <w:r>
+        <w:rPr>
+          <w:lang w:val="en-US"/>
+        </w:rPr>
+        <w:t xml:space="preserve"> </w:t>
+      </w:r>
+      <w:r>
+        <w:rPr>
+          <w:lang w:val="en-US"/>
+        </w:rPr>
+        <w:t>time after the completion of the excavation process.</w:t>
+      </w:r>
+    </w:p>
+    <w:p>
+      <w:pPr>
+        <w:rPr>
+          <w:lang w:val="en-US"/>
+        </w:rPr>
+      </w:pPr>
+      <w:r>
+        <w:rPr>
+          <w:lang w:val="en-US"/>
+        </w:rPr>
+        <w:t>please extend conclusions with:</w:t>
+      </w:r>
+    </w:p>
+    <w:p>
+      <w:pPr>
+        <w:rPr>
+          <w:lang w:val="en-US"/>
+        </w:rPr>
+      </w:pPr>
+      <w:r>
+        <w:rPr>
+          <w:lang w:val="en-US"/>
+        </w:rPr>
+        <w:t>- how your work ipmacts on existing literture of this subject,</w:t>
+      </w:r>
+    </w:p>
+    <w:p>
+      <w:pPr>
+        <w:rPr>
+          <w:lang w:val="en-US"/>
+        </w:rPr>
+      </w:pPr>
+      <w:r>
+        <w:rPr>
+          <w:lang w:val="en-US"/>
+        </w:rPr>
+        <w:t>- where is the novelty,</w:t>
+      </w:r>
+    </w:p>
+    <w:p>
+      <w:pPr>
+        <w:rPr>
+          <w:lang w:val="en-US"/>
+        </w:rPr>
+      </w:pPr>
+      <w:r>
+        <w:rPr>
+          <w:lang w:val="en-US"/>
+        </w:rPr>
+        <w:t>- what you work gives for practical engineering?</w:t>
+      </w:r>
     </w:p>
     <w:sectPr>
       <w:pgSz w:w="11906" w:h="16838"/>
@@ -2125,6 +4793,15 @@
       <w:u w:val="single"/>
     </w:rPr>
   </w:style>
+  <w:style w:type="paragraph" w:styleId="SemEspaamento">
+    <w:name w:val="No Spacing"/>
+    <w:uiPriority w:val="1"/>
+    <w:qFormat/>
+    <w:rsid w:val="005F42A4"/>
+    <w:pPr>
+      <w:spacing w:after="0" w:line="240" w:lineRule="auto"/>
+    </w:pPr>
+  </w:style>
 </w:styles>
 </file>
 

</xml_diff>